<commit_message>
Update config and document
</commit_message>
<xml_diff>
--- a/Load_test_procedure/Load_Test_Setup_Procedure.docx
+++ b/Load_test_procedure/Load_Test_Setup_Procedure.docx
@@ -330,8 +330,18 @@
           <w:sz w:val="24"/>
           <w:szCs w:val="24"/>
         </w:rPr>
-        <w:t>t2.micro</w:t>
-      </w:r>
+        <w:t>t</w:t>
+      </w:r>
+      <w:proofErr w:type="gramStart"/>
+      <w:r>
+        <w:rPr>
+          <w:rFonts w:ascii="Times New Roman" w:hAnsi="Times New Roman" w:cs="Times New Roman"/>
+          <w:sz w:val="24"/>
+          <w:szCs w:val="24"/>
+        </w:rPr>
+        <w:t>2.micro</w:t>
+      </w:r>
+      <w:proofErr w:type="gramEnd"/>
       <w:r>
         <w:rPr>
           <w:rFonts w:ascii="Times New Roman" w:hAnsi="Times New Roman" w:cs="Times New Roman"/>
@@ -464,7 +474,31 @@
           <w:sz w:val="24"/>
           <w:szCs w:val="24"/>
         </w:rPr>
-        <w:t xml:space="preserve"> apt-update" first if first time running the EC2 instant.</w:t>
+        <w:t xml:space="preserve"> apt</w:t>
+      </w:r>
+      <w:r>
+        <w:rPr>
+          <w:rFonts w:ascii="Times New Roman" w:hAnsi="Times New Roman" w:cs="Times New Roman"/>
+          <w:sz w:val="24"/>
+          <w:szCs w:val="24"/>
+        </w:rPr>
+        <w:t>-get</w:t>
+      </w:r>
+      <w:r>
+        <w:rPr>
+          <w:rFonts w:ascii="Times New Roman" w:hAnsi="Times New Roman" w:cs="Times New Roman"/>
+          <w:sz w:val="24"/>
+          <w:szCs w:val="24"/>
+        </w:rPr>
+        <w:t xml:space="preserve"> </w:t>
+      </w:r>
+      <w:r>
+        <w:rPr>
+          <w:rFonts w:ascii="Times New Roman" w:hAnsi="Times New Roman" w:cs="Times New Roman"/>
+          <w:sz w:val="24"/>
+          <w:szCs w:val="24"/>
+        </w:rPr>
+        <w:t>update" first if first time running the EC2 instant.</w:t>
       </w:r>
     </w:p>
     <w:p>
@@ -958,8 +992,18 @@
           <w:sz w:val="24"/>
           <w:szCs w:val="24"/>
         </w:rPr>
-        <w:t>t2.micro</w:t>
-      </w:r>
+        <w:t>t</w:t>
+      </w:r>
+      <w:proofErr w:type="gramStart"/>
+      <w:r>
+        <w:rPr>
+          <w:rFonts w:ascii="Times New Roman" w:hAnsi="Times New Roman" w:cs="Times New Roman"/>
+          <w:sz w:val="24"/>
+          <w:szCs w:val="24"/>
+        </w:rPr>
+        <w:t>2.micro</w:t>
+      </w:r>
+      <w:proofErr w:type="gramEnd"/>
       <w:r>
         <w:rPr>
           <w:rFonts w:ascii="Times New Roman" w:hAnsi="Times New Roman" w:cs="Times New Roman"/>
@@ -1503,19 +1547,333 @@
           <w:szCs w:val="24"/>
         </w:rPr>
       </w:pPr>
-      <w:r>
-        <w:rPr>
-          <w:rFonts w:ascii="Times New Roman" w:hAnsi="Times New Roman" w:cs="Times New Roman"/>
+    </w:p>
+    <w:p>
+      <w:pPr>
+        <w:rPr>
+          <w:rFonts w:ascii="Times New Roman" w:hAnsi="Times New Roman" w:cs="Times New Roman"/>
+          <w:sz w:val="24"/>
+          <w:szCs w:val="24"/>
+        </w:rPr>
+      </w:pPr>
+      <w:r>
+        <w:rPr>
           <w:noProof/>
-          <w:sz w:val="24"/>
-          <w:szCs w:val="24"/>
         </w:rPr>
         <w:lastRenderedPageBreak/>
+        <mc:AlternateContent>
+          <mc:Choice Requires="wpg">
+            <w:drawing>
+              <wp:anchor distT="0" distB="0" distL="114300" distR="114300" simplePos="0" relativeHeight="251661312" behindDoc="0" locked="0" layoutInCell="1" allowOverlap="1" wp14:anchorId="312DA204" wp14:editId="7EADE234">
+                <wp:simplePos x="0" y="0"/>
+                <wp:positionH relativeFrom="column">
+                  <wp:posOffset>2797629</wp:posOffset>
+                </wp:positionH>
+                <wp:positionV relativeFrom="paragraph">
+                  <wp:posOffset>763996</wp:posOffset>
+                </wp:positionV>
+                <wp:extent cx="3124199" cy="1502228"/>
+                <wp:effectExtent l="1409700" t="0" r="0" b="22225"/>
+                <wp:wrapNone/>
+                <wp:docPr id="22" name="群組 22"/>
+                <wp:cNvGraphicFramePr/>
+                <a:graphic xmlns:a="http://schemas.openxmlformats.org/drawingml/2006/main">
+                  <a:graphicData uri="http://schemas.microsoft.com/office/word/2010/wordprocessingGroup">
+                    <wpg:wgp>
+                      <wpg:cNvGrpSpPr/>
+                      <wpg:grpSpPr>
+                        <a:xfrm>
+                          <a:off x="0" y="0"/>
+                          <a:ext cx="3124199" cy="1502228"/>
+                          <a:chOff x="0" y="0"/>
+                          <a:chExt cx="3124199" cy="1502228"/>
+                        </a:xfrm>
+                      </wpg:grpSpPr>
+                      <wps:wsp>
+                        <wps:cNvPr id="19" name="圖說文字: 直線 19"/>
+                        <wps:cNvSpPr/>
+                        <wps:spPr>
+                          <a:xfrm>
+                            <a:off x="340178" y="0"/>
+                            <a:ext cx="1344295" cy="233680"/>
+                          </a:xfrm>
+                          <a:prstGeom prst="borderCallout1">
+                            <a:avLst>
+                              <a:gd name="adj1" fmla="val 53688"/>
+                              <a:gd name="adj2" fmla="val -5577"/>
+                              <a:gd name="adj3" fmla="val 529426"/>
+                              <a:gd name="adj4" fmla="val -130681"/>
+                            </a:avLst>
+                          </a:prstGeom>
+                        </wps:spPr>
+                        <wps:style>
+                          <a:lnRef idx="2">
+                            <a:schemeClr val="accent1"/>
+                          </a:lnRef>
+                          <a:fillRef idx="1">
+                            <a:schemeClr val="lt1"/>
+                          </a:fillRef>
+                          <a:effectRef idx="0">
+                            <a:schemeClr val="accent1"/>
+                          </a:effectRef>
+                          <a:fontRef idx="minor">
+                            <a:schemeClr val="dk1"/>
+                          </a:fontRef>
+                        </wps:style>
+                        <wps:txbx>
+                          <w:txbxContent>
+                            <w:p>
+                              <w:pPr>
+                                <w:rPr>
+                                  <w:sz w:val="18"/>
+                                  <w:szCs w:val="18"/>
+                                </w:rPr>
+                              </w:pPr>
+                              <w:r>
+                                <w:rPr>
+                                  <w:rFonts w:hint="eastAsia"/>
+                                  <w:sz w:val="18"/>
+                                  <w:szCs w:val="18"/>
+                                </w:rPr>
+                                <w:t>L</w:t>
+                              </w:r>
+                              <w:r>
+                                <w:rPr>
+                                  <w:sz w:val="18"/>
+                                  <w:szCs w:val="18"/>
+                                </w:rPr>
+                                <w:t>oad balancing strategy</w:t>
+                              </w:r>
+                            </w:p>
+                          </w:txbxContent>
+                        </wps:txbx>
+                        <wps:bodyPr rot="0" spcFirstLastPara="0" vertOverflow="overflow" horzOverflow="overflow" vert="horz" wrap="square" lIns="91440" tIns="45720" rIns="91440" bIns="45720" numCol="1" spcCol="0" rtlCol="0" fromWordArt="0" anchor="ctr" anchorCtr="0" forceAA="0" compatLnSpc="1">
+                          <a:prstTxWarp prst="textNoShape">
+                            <a:avLst/>
+                          </a:prstTxWarp>
+                          <a:noAutofit/>
+                        </wps:bodyPr>
+                      </wps:wsp>
+                      <wps:wsp>
+                        <wps:cNvPr id="20" name="右大括弧 20"/>
+                        <wps:cNvSpPr/>
+                        <wps:spPr>
+                          <a:xfrm>
+                            <a:off x="0" y="1240971"/>
+                            <a:ext cx="136071" cy="261257"/>
+                          </a:xfrm>
+                          <a:prstGeom prst="rightBrace">
+                            <a:avLst/>
+                          </a:prstGeom>
+                          <a:ln w="12700"/>
+                        </wps:spPr>
+                        <wps:style>
+                          <a:lnRef idx="1">
+                            <a:schemeClr val="accent1"/>
+                          </a:lnRef>
+                          <a:fillRef idx="0">
+                            <a:schemeClr val="accent1"/>
+                          </a:fillRef>
+                          <a:effectRef idx="0">
+                            <a:schemeClr val="accent1"/>
+                          </a:effectRef>
+                          <a:fontRef idx="minor">
+                            <a:schemeClr val="tx1"/>
+                          </a:fontRef>
+                        </wps:style>
+                        <wps:bodyPr rot="0" spcFirstLastPara="0" vertOverflow="overflow" horzOverflow="overflow" vert="horz" wrap="square" lIns="91440" tIns="45720" rIns="91440" bIns="45720" numCol="1" spcCol="0" rtlCol="0" fromWordArt="0" anchor="ctr" anchorCtr="0" forceAA="0" compatLnSpc="1">
+                          <a:prstTxWarp prst="textNoShape">
+                            <a:avLst/>
+                          </a:prstTxWarp>
+                          <a:noAutofit/>
+                        </wps:bodyPr>
+                      </wps:wsp>
+                      <wps:wsp>
+                        <wps:cNvPr id="21" name="文字方塊 21"/>
+                        <wps:cNvSpPr txBox="1"/>
+                        <wps:spPr>
+                          <a:xfrm>
+                            <a:off x="136071" y="1230085"/>
+                            <a:ext cx="2988128" cy="255088"/>
+                          </a:xfrm>
+                          <a:prstGeom prst="rect">
+                            <a:avLst/>
+                          </a:prstGeom>
+                          <a:ln/>
+                        </wps:spPr>
+                        <wps:style>
+                          <a:lnRef idx="2">
+                            <a:schemeClr val="accent1"/>
+                          </a:lnRef>
+                          <a:fillRef idx="1">
+                            <a:schemeClr val="lt1"/>
+                          </a:fillRef>
+                          <a:effectRef idx="0">
+                            <a:schemeClr val="accent1"/>
+                          </a:effectRef>
+                          <a:fontRef idx="minor">
+                            <a:schemeClr val="dk1"/>
+                          </a:fontRef>
+                        </wps:style>
+                        <wps:txbx>
+                          <w:txbxContent>
+                            <w:p>
+                              <w:pPr>
+                                <w:rPr>
+                                  <w:sz w:val="18"/>
+                                  <w:szCs w:val="18"/>
+                                </w:rPr>
+                              </w:pPr>
+                              <w:r>
+                                <w:rPr>
+                                  <w:rFonts w:hint="eastAsia"/>
+                                  <w:sz w:val="18"/>
+                                  <w:szCs w:val="18"/>
+                                </w:rPr>
+                                <w:t>Th</w:t>
+                              </w:r>
+                              <w:r>
+                                <w:rPr>
+                                  <w:sz w:val="18"/>
+                                  <w:szCs w:val="18"/>
+                                </w:rPr>
+                                <w:t>e EC2 backend instances running the web application</w:t>
+                              </w:r>
+                            </w:p>
+                          </w:txbxContent>
+                        </wps:txbx>
+                        <wps:bodyPr rot="0" spcFirstLastPara="0" vertOverflow="overflow" horzOverflow="overflow" vert="horz" wrap="square" lIns="91440" tIns="45720" rIns="91440" bIns="45720" numCol="1" spcCol="0" rtlCol="0" fromWordArt="0" anchor="t" anchorCtr="0" forceAA="0" compatLnSpc="1">
+                          <a:prstTxWarp prst="textNoShape">
+                            <a:avLst/>
+                          </a:prstTxWarp>
+                          <a:noAutofit/>
+                        </wps:bodyPr>
+                      </wps:wsp>
+                    </wpg:wgp>
+                  </a:graphicData>
+                </a:graphic>
+              </wp:anchor>
+            </w:drawing>
+          </mc:Choice>
+          <mc:Fallback>
+            <w:pict>
+              <v:group w14:anchorId="312DA204" id="群組 22" o:spid="_x0000_s1026" style="position:absolute;margin-left:220.3pt;margin-top:60.15pt;width:246pt;height:118.3pt;z-index:251661312" coordsize="31241,15022" o:gfxdata="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">
+                <v:shapetype id="_x0000_t47" coordsize="21600,21600" o:spt="47" adj="-8280,24300,-1800,4050" path="m@0@1l@2@3nfem,l21600,r,21600l,21600xe">
+                  <v:stroke joinstyle="miter"/>
+                  <v:formulas>
+                    <v:f eqn="val #0"/>
+                    <v:f eqn="val #1"/>
+                    <v:f eqn="val #2"/>
+                    <v:f eqn="val #3"/>
+                  </v:formulas>
+                  <v:path arrowok="t" o:extrusionok="f" gradientshapeok="t" o:connecttype="custom" o:connectlocs="@0,@1;10800,0;10800,21600;0,10800;21600,10800"/>
+                  <v:handles>
+                    <v:h position="#0,#1"/>
+                    <v:h position="#2,#3"/>
+                  </v:handles>
+                  <o:callout v:ext="edit" type="oneSegment" on="t"/>
+                </v:shapetype>
+                <v:shape id="圖說文字: 直線 19" o:spid="_x0000_s1027" type="#_x0000_t47" style="position:absolute;left:3401;width:13443;height:2336;visibility:visible;mso-wrap-style:square;v-text-anchor:middle" o:gfxdata="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" adj="-28227,114356,-1205,11597" fillcolor="white [3201]" strokecolor="#4472c4 [3204]" strokeweight="1pt">
+                  <v:textbox>
+                    <w:txbxContent>
+                      <w:p>
+                        <w:pPr>
+                          <w:rPr>
+                            <w:sz w:val="18"/>
+                            <w:szCs w:val="18"/>
+                          </w:rPr>
+                        </w:pPr>
+                        <w:r>
+                          <w:rPr>
+                            <w:rFonts w:hint="eastAsia"/>
+                            <w:sz w:val="18"/>
+                            <w:szCs w:val="18"/>
+                          </w:rPr>
+                          <w:t>L</w:t>
+                        </w:r>
+                        <w:r>
+                          <w:rPr>
+                            <w:sz w:val="18"/>
+                            <w:szCs w:val="18"/>
+                          </w:rPr>
+                          <w:t>oad balancing strategy</w:t>
+                        </w:r>
+                      </w:p>
+                    </w:txbxContent>
+                  </v:textbox>
+                  <o:callout v:ext="edit" minusy="t"/>
+                </v:shape>
+                <v:shapetype id="_x0000_t88" coordsize="21600,21600" o:spt="88" adj="1800,10800" path="m,qx10800@0l10800@2qy21600@11,10800@3l10800@1qy,21600e" filled="f">
+                  <v:formulas>
+                    <v:f eqn="val #0"/>
+                    <v:f eqn="sum 21600 0 #0"/>
+                    <v:f eqn="sum #1 0 #0"/>
+                    <v:f eqn="sum #1 #0 0"/>
+                    <v:f eqn="prod #0 9598 32768"/>
+                    <v:f eqn="sum 21600 0 @4"/>
+                    <v:f eqn="sum 21600 0 #1"/>
+                    <v:f eqn="min #1 @6"/>
+                    <v:f eqn="prod @7 1 2"/>
+                    <v:f eqn="prod #0 2 1"/>
+                    <v:f eqn="sum 21600 0 @9"/>
+                    <v:f eqn="val #1"/>
+                  </v:formulas>
+                  <v:path arrowok="t" o:connecttype="custom" o:connectlocs="0,0;21600,@11;0,21600" textboxrect="0,@4,7637,@5"/>
+                  <v:handles>
+                    <v:h position="center,#0" yrange="0,@8"/>
+                    <v:h position="bottomRight,#1" yrange="@9,@10"/>
+                  </v:handles>
+                </v:shapetype>
+                <v:shape id="右大括弧 20" o:spid="_x0000_s1028" type="#_x0000_t88" style="position:absolute;top:12409;width:1360;height:2613;visibility:visible;mso-wrap-style:square;v-text-anchor:middle" o:gfxdata="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" adj="937" strokecolor="#4472c4 [3204]" strokeweight="1pt">
+                  <v:stroke joinstyle="miter"/>
+                </v:shape>
+                <v:shapetype id="_x0000_t202" coordsize="21600,21600" o:spt="202" path="m,l,21600r21600,l21600,xe">
+                  <v:stroke joinstyle="miter"/>
+                  <v:path gradientshapeok="t" o:connecttype="rect"/>
+                </v:shapetype>
+                <v:shape id="文字方塊 21" o:spid="_x0000_s1029" type="#_x0000_t202" style="position:absolute;left:1360;top:12300;width:29881;height:2551;visibility:visible;mso-wrap-style:square;v-text-anchor:top" o:gfxdata="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" fillcolor="white [3201]" strokecolor="#4472c4 [3204]" strokeweight="1pt">
+                  <v:textbox>
+                    <w:txbxContent>
+                      <w:p>
+                        <w:pPr>
+                          <w:rPr>
+                            <w:sz w:val="18"/>
+                            <w:szCs w:val="18"/>
+                          </w:rPr>
+                        </w:pPr>
+                        <w:r>
+                          <w:rPr>
+                            <w:rFonts w:hint="eastAsia"/>
+                            <w:sz w:val="18"/>
+                            <w:szCs w:val="18"/>
+                          </w:rPr>
+                          <w:t>Th</w:t>
+                        </w:r>
+                        <w:r>
+                          <w:rPr>
+                            <w:sz w:val="18"/>
+                            <w:szCs w:val="18"/>
+                          </w:rPr>
+                          <w:t>e EC2 backend instances running the web application</w:t>
+                        </w:r>
+                      </w:p>
+                    </w:txbxContent>
+                  </v:textbox>
+                </v:shape>
+              </v:group>
+            </w:pict>
+          </mc:Fallback>
+        </mc:AlternateContent>
+      </w:r>
+      <w:r>
+        <w:rPr>
+          <w:noProof/>
+        </w:rPr>
         <w:drawing>
-          <wp:inline distT="0" distB="0" distL="0" distR="0" wp14:anchorId="69C0FF5E" wp14:editId="61379654">
-            <wp:extent cx="4361290" cy="2429462"/>
-            <wp:effectExtent l="0" t="0" r="1270" b="9525"/>
-            <wp:docPr id="12" name="Picture 12" descr="Text&#10;&#10;Description automatically generated with medium confidence"/>
+          <wp:inline distT="0" distB="0" distL="0" distR="0" wp14:anchorId="28F59195" wp14:editId="5A959CEB">
+            <wp:extent cx="2729765" cy="2302328"/>
+            <wp:effectExtent l="0" t="0" r="0" b="3175"/>
+            <wp:docPr id="14" name="圖片 14" descr="一張含有 文字 的圖片&#10;&#10;自動產生的描述"/>
             <wp:cNvGraphicFramePr>
               <a:graphicFrameLocks xmlns:a="http://schemas.openxmlformats.org/drawingml/2006/main" noChangeAspect="1"/>
             </wp:cNvGraphicFramePr>
@@ -1523,17 +1881,11 @@
               <a:graphicData uri="http://schemas.openxmlformats.org/drawingml/2006/picture">
                 <pic:pic xmlns:pic="http://schemas.openxmlformats.org/drawingml/2006/picture">
                   <pic:nvPicPr>
-                    <pic:cNvPr id="12" name="Picture 12" descr="Text&#10;&#10;Description automatically generated with medium confidence"/>
+                    <pic:cNvPr id="14" name="圖片 14" descr="一張含有 文字 的圖片&#10;&#10;自動產生的描述"/>
                     <pic:cNvPicPr/>
                   </pic:nvPicPr>
                   <pic:blipFill>
-                    <a:blip r:embed="rId16">
-                      <a:extLst>
-                        <a:ext uri="{28A0092B-C50C-407E-A947-70E740481C1C}">
-                          <a14:useLocalDpi xmlns:a14="http://schemas.microsoft.com/office/drawing/2010/main" val="0"/>
-                        </a:ext>
-                      </a:extLst>
-                    </a:blip>
+                    <a:blip r:embed="rId16"/>
                     <a:stretch>
                       <a:fillRect/>
                     </a:stretch>
@@ -1541,7 +1893,7 @@
                   <pic:spPr>
                     <a:xfrm>
                       <a:off x="0" y="0"/>
-                      <a:ext cx="4367515" cy="2432930"/>
+                      <a:ext cx="2742231" cy="2312842"/>
                     </a:xfrm>
                     <a:prstGeom prst="rect">
                       <a:avLst/>
@@ -1553,6 +1905,209 @@
           </wp:inline>
         </w:drawing>
       </w:r>
+    </w:p>
+    <w:p>
+      <w:pPr>
+        <w:rPr>
+          <w:rFonts w:ascii="Times New Roman" w:hAnsi="Times New Roman" w:cs="Times New Roman"/>
+          <w:sz w:val="24"/>
+          <w:szCs w:val="24"/>
+        </w:rPr>
+      </w:pPr>
+      <w:r>
+        <w:rPr>
+          <w:rFonts w:ascii="Times New Roman" w:hAnsi="Times New Roman" w:cs="Times New Roman"/>
+          <w:sz w:val="24"/>
+          <w:szCs w:val="24"/>
+        </w:rPr>
+        <w:t>Example in text</w:t>
+      </w:r>
+    </w:p>
+    <w:p>
+      <w:pPr>
+        <w:rPr>
+          <w:rFonts w:ascii="Consolas" w:hAnsi="Consolas" w:cs="Times New Roman"/>
+          <w:sz w:val="18"/>
+          <w:szCs w:val="18"/>
+        </w:rPr>
+      </w:pPr>
+      <w:r>
+        <w:rPr>
+          <w:rFonts w:ascii="Consolas" w:hAnsi="Consolas" w:cs="Times New Roman"/>
+          <w:sz w:val="18"/>
+          <w:szCs w:val="18"/>
+        </w:rPr>
+        <w:t xml:space="preserve">frontend </w:t>
+      </w:r>
+      <w:proofErr w:type="spellStart"/>
+      <w:r>
+        <w:rPr>
+          <w:rFonts w:ascii="Consolas" w:hAnsi="Consolas" w:cs="Times New Roman"/>
+          <w:sz w:val="18"/>
+          <w:szCs w:val="18"/>
+        </w:rPr>
+        <w:t>haproxy_inbound</w:t>
+      </w:r>
+      <w:proofErr w:type="spellEnd"/>
+    </w:p>
+    <w:p>
+      <w:pPr>
+        <w:rPr>
+          <w:rFonts w:ascii="Consolas" w:hAnsi="Consolas" w:cs="Times New Roman"/>
+          <w:sz w:val="18"/>
+          <w:szCs w:val="18"/>
+        </w:rPr>
+      </w:pPr>
+      <w:r>
+        <w:rPr>
+          <w:rFonts w:ascii="Consolas" w:hAnsi="Consolas" w:cs="Times New Roman"/>
+          <w:sz w:val="18"/>
+          <w:szCs w:val="18"/>
+        </w:rPr>
+        <w:t xml:space="preserve">        bind :80</w:t>
+      </w:r>
+    </w:p>
+    <w:p>
+      <w:pPr>
+        <w:rPr>
+          <w:rFonts w:ascii="Consolas" w:hAnsi="Consolas" w:cs="Times New Roman"/>
+          <w:sz w:val="18"/>
+          <w:szCs w:val="18"/>
+        </w:rPr>
+      </w:pPr>
+      <w:r>
+        <w:rPr>
+          <w:rFonts w:ascii="Consolas" w:hAnsi="Consolas" w:cs="Times New Roman"/>
+          <w:sz w:val="18"/>
+          <w:szCs w:val="18"/>
+        </w:rPr>
+        <w:t xml:space="preserve">        </w:t>
+      </w:r>
+      <w:proofErr w:type="spellStart"/>
+      <w:r>
+        <w:rPr>
+          <w:rFonts w:ascii="Consolas" w:hAnsi="Consolas" w:cs="Times New Roman"/>
+          <w:sz w:val="18"/>
+          <w:szCs w:val="18"/>
+        </w:rPr>
+        <w:t>default_backend</w:t>
+      </w:r>
+      <w:proofErr w:type="spellEnd"/>
+      <w:r>
+        <w:rPr>
+          <w:rFonts w:ascii="Consolas" w:hAnsi="Consolas" w:cs="Times New Roman"/>
+          <w:sz w:val="18"/>
+          <w:szCs w:val="18"/>
+        </w:rPr>
+        <w:t xml:space="preserve"> </w:t>
+      </w:r>
+      <w:proofErr w:type="spellStart"/>
+      <w:r>
+        <w:rPr>
+          <w:rFonts w:ascii="Consolas" w:hAnsi="Consolas" w:cs="Times New Roman"/>
+          <w:sz w:val="18"/>
+          <w:szCs w:val="18"/>
+        </w:rPr>
+        <w:t>haproxy_httpd</w:t>
+      </w:r>
+      <w:proofErr w:type="spellEnd"/>
+    </w:p>
+    <w:p>
+      <w:pPr>
+        <w:rPr>
+          <w:rFonts w:ascii="Consolas" w:hAnsi="Consolas" w:cs="Times New Roman"/>
+          <w:sz w:val="18"/>
+          <w:szCs w:val="18"/>
+        </w:rPr>
+      </w:pPr>
+      <w:r>
+        <w:rPr>
+          <w:rFonts w:ascii="Consolas" w:hAnsi="Consolas" w:cs="Times New Roman"/>
+          <w:sz w:val="18"/>
+          <w:szCs w:val="18"/>
+        </w:rPr>
+        <w:t xml:space="preserve">backend </w:t>
+      </w:r>
+      <w:proofErr w:type="spellStart"/>
+      <w:r>
+        <w:rPr>
+          <w:rFonts w:ascii="Consolas" w:hAnsi="Consolas" w:cs="Times New Roman"/>
+          <w:sz w:val="18"/>
+          <w:szCs w:val="18"/>
+        </w:rPr>
+        <w:t>haproxy_httpd</w:t>
+      </w:r>
+      <w:proofErr w:type="spellEnd"/>
+    </w:p>
+    <w:p>
+      <w:pPr>
+        <w:rPr>
+          <w:rFonts w:ascii="Consolas" w:hAnsi="Consolas" w:cs="Times New Roman"/>
+          <w:sz w:val="18"/>
+          <w:szCs w:val="18"/>
+        </w:rPr>
+      </w:pPr>
+      <w:r>
+        <w:rPr>
+          <w:rFonts w:ascii="Consolas" w:hAnsi="Consolas" w:cs="Times New Roman"/>
+          <w:sz w:val="18"/>
+          <w:szCs w:val="18"/>
+        </w:rPr>
+        <w:t xml:space="preserve">        balance </w:t>
+      </w:r>
+      <w:proofErr w:type="spellStart"/>
+      <w:r>
+        <w:rPr>
+          <w:rFonts w:ascii="Consolas" w:hAnsi="Consolas" w:cs="Times New Roman"/>
+          <w:sz w:val="18"/>
+          <w:szCs w:val="18"/>
+        </w:rPr>
+        <w:t>roundrobin</w:t>
+      </w:r>
+      <w:proofErr w:type="spellEnd"/>
+    </w:p>
+    <w:p>
+      <w:pPr>
+        <w:rPr>
+          <w:rFonts w:ascii="Consolas" w:hAnsi="Consolas" w:cs="Times New Roman"/>
+          <w:sz w:val="18"/>
+          <w:szCs w:val="18"/>
+        </w:rPr>
+      </w:pPr>
+      <w:r>
+        <w:rPr>
+          <w:rFonts w:ascii="Consolas" w:hAnsi="Consolas" w:cs="Times New Roman"/>
+          <w:sz w:val="18"/>
+          <w:szCs w:val="18"/>
+        </w:rPr>
+        <w:t xml:space="preserve">        server webapp1 172.31.86.115:80/loadtest1 check</w:t>
+      </w:r>
+    </w:p>
+    <w:p>
+      <w:pPr>
+        <w:rPr>
+          <w:rFonts w:ascii="Times New Roman" w:hAnsi="Times New Roman" w:cs="Times New Roman"/>
+          <w:sz w:val="24"/>
+          <w:szCs w:val="24"/>
+        </w:rPr>
+      </w:pPr>
+      <w:r>
+        <w:rPr>
+          <w:rFonts w:ascii="Consolas" w:hAnsi="Consolas" w:cs="Times New Roman"/>
+          <w:sz w:val="18"/>
+          <w:szCs w:val="18"/>
+        </w:rPr>
+        <w:t xml:space="preserve">        server webapp2 172.31.93.219:80/loadtest1 check</w:t>
+      </w:r>
+    </w:p>
+    <w:p>
+      <w:pPr>
+        <w:rPr>
+          <w:rFonts w:ascii="Times New Roman" w:hAnsi="Times New Roman" w:cs="Times New Roman"/>
+          <w:sz w:val="24"/>
+          <w:szCs w:val="24"/>
+        </w:rPr>
+      </w:pPr>
     </w:p>
     <w:p>
       <w:pPr>
@@ -1805,6 +2360,7 @@
           <w:sz w:val="24"/>
           <w:szCs w:val="24"/>
         </w:rPr>
+        <w:lastRenderedPageBreak/>
         <w:drawing>
           <wp:inline distT="0" distB="0" distL="0" distR="0" wp14:anchorId="56FB8543" wp14:editId="0BBC2096">
             <wp:extent cx="4870174" cy="2139028"/>
@@ -1880,7 +2436,6 @@
           <w:sz w:val="24"/>
           <w:szCs w:val="24"/>
         </w:rPr>
-        <w:lastRenderedPageBreak/>
         <w:drawing>
           <wp:inline distT="0" distB="0" distL="0" distR="0" wp14:anchorId="5A8E9226" wp14:editId="444D5C71">
             <wp:extent cx="4806564" cy="2291334"/>
@@ -2105,6 +2660,1720 @@
           <w:szCs w:val="24"/>
         </w:rPr>
       </w:pPr>
+      <w:r>
+        <w:rPr>
+          <w:rFonts w:ascii="Times New Roman" w:hAnsi="Times New Roman" w:cs="Times New Roman"/>
+          <w:sz w:val="24"/>
+          <w:szCs w:val="24"/>
+        </w:rPr>
+        <w:t>Again, we create a t</w:t>
+      </w:r>
+      <w:proofErr w:type="gramStart"/>
+      <w:r>
+        <w:rPr>
+          <w:rFonts w:ascii="Times New Roman" w:hAnsi="Times New Roman" w:cs="Times New Roman"/>
+          <w:sz w:val="24"/>
+          <w:szCs w:val="24"/>
+        </w:rPr>
+        <w:t>2.micro</w:t>
+      </w:r>
+      <w:proofErr w:type="gramEnd"/>
+      <w:r>
+        <w:rPr>
+          <w:rFonts w:ascii="Times New Roman" w:hAnsi="Times New Roman" w:cs="Times New Roman"/>
+          <w:sz w:val="24"/>
+          <w:szCs w:val="24"/>
+        </w:rPr>
+        <w:t xml:space="preserve"> instant on Amazon cloud to install our load balancer with Nginx.</w:t>
+      </w:r>
+    </w:p>
+    <w:p>
+      <w:pPr>
+        <w:rPr>
+          <w:rFonts w:ascii="Times New Roman" w:hAnsi="Times New Roman" w:cs="Times New Roman"/>
+          <w:sz w:val="24"/>
+          <w:szCs w:val="24"/>
+        </w:rPr>
+      </w:pPr>
+      <w:r>
+        <w:rPr>
+          <w:rFonts w:ascii="Times New Roman" w:hAnsi="Times New Roman" w:cs="Times New Roman"/>
+          <w:noProof/>
+          <w:sz w:val="24"/>
+          <w:szCs w:val="24"/>
+        </w:rPr>
+        <w:lastRenderedPageBreak/>
+        <w:drawing>
+          <wp:inline distT="0" distB="0" distL="0" distR="0" wp14:anchorId="511BA2F3" wp14:editId="2C70C15E">
+            <wp:extent cx="5943600" cy="1139825"/>
+            <wp:effectExtent l="0" t="0" r="0" b="3175"/>
+            <wp:docPr id="12" name="Picture 12" descr="Graphical user interface, text, application&#10;&#10;Description automatically generated"/>
+            <wp:cNvGraphicFramePr>
+              <a:graphicFrameLocks xmlns:a="http://schemas.openxmlformats.org/drawingml/2006/main" noChangeAspect="1"/>
+            </wp:cNvGraphicFramePr>
+            <a:graphic xmlns:a="http://schemas.openxmlformats.org/drawingml/2006/main">
+              <a:graphicData uri="http://schemas.openxmlformats.org/drawingml/2006/picture">
+                <pic:pic xmlns:pic="http://schemas.openxmlformats.org/drawingml/2006/picture">
+                  <pic:nvPicPr>
+                    <pic:cNvPr id="12" name="Picture 12" descr="Graphical user interface, text, application&#10;&#10;Description automatically generated"/>
+                    <pic:cNvPicPr/>
+                  </pic:nvPicPr>
+                  <pic:blipFill>
+                    <a:blip r:embed="rId21" cstate="print">
+                      <a:extLst>
+                        <a:ext uri="{28A0092B-C50C-407E-A947-70E740481C1C}">
+                          <a14:useLocalDpi xmlns:a14="http://schemas.microsoft.com/office/drawing/2010/main" val="0"/>
+                        </a:ext>
+                      </a:extLst>
+                    </a:blip>
+                    <a:stretch>
+                      <a:fillRect/>
+                    </a:stretch>
+                  </pic:blipFill>
+                  <pic:spPr>
+                    <a:xfrm>
+                      <a:off x="0" y="0"/>
+                      <a:ext cx="5943600" cy="1139825"/>
+                    </a:xfrm>
+                    <a:prstGeom prst="rect">
+                      <a:avLst/>
+                    </a:prstGeom>
+                  </pic:spPr>
+                </pic:pic>
+              </a:graphicData>
+            </a:graphic>
+          </wp:inline>
+        </w:drawing>
+      </w:r>
+    </w:p>
+    <w:p>
+      <w:pPr>
+        <w:rPr>
+          <w:rFonts w:ascii="Times New Roman" w:hAnsi="Times New Roman" w:cs="Times New Roman"/>
+          <w:sz w:val="24"/>
+          <w:szCs w:val="24"/>
+        </w:rPr>
+      </w:pPr>
+    </w:p>
+    <w:p>
+      <w:pPr>
+        <w:rPr>
+          <w:rFonts w:ascii="Times New Roman" w:hAnsi="Times New Roman" w:cs="Times New Roman"/>
+          <w:sz w:val="24"/>
+          <w:szCs w:val="24"/>
+        </w:rPr>
+      </w:pPr>
+      <w:r>
+        <w:rPr>
+          <w:rFonts w:ascii="Times New Roman" w:hAnsi="Times New Roman" w:cs="Times New Roman"/>
+          <w:sz w:val="24"/>
+          <w:szCs w:val="24"/>
+        </w:rPr>
+        <w:t>Type</w:t>
+      </w:r>
+      <w:r>
+        <w:rPr>
+          <w:rFonts w:ascii="Times New Roman" w:hAnsi="Times New Roman" w:cs="Times New Roman"/>
+          <w:sz w:val="24"/>
+          <w:szCs w:val="24"/>
+        </w:rPr>
+        <w:t xml:space="preserve"> "</w:t>
+      </w:r>
+      <w:proofErr w:type="spellStart"/>
+      <w:r>
+        <w:rPr>
+          <w:rFonts w:ascii="Times New Roman" w:hAnsi="Times New Roman" w:cs="Times New Roman"/>
+          <w:sz w:val="24"/>
+          <w:szCs w:val="24"/>
+        </w:rPr>
+        <w:t>sudo</w:t>
+      </w:r>
+      <w:proofErr w:type="spellEnd"/>
+      <w:r>
+        <w:rPr>
+          <w:rFonts w:ascii="Times New Roman" w:hAnsi="Times New Roman" w:cs="Times New Roman"/>
+          <w:sz w:val="24"/>
+          <w:szCs w:val="24"/>
+        </w:rPr>
+        <w:t xml:space="preserve"> apt-get update" if first startup</w:t>
+      </w:r>
+    </w:p>
+    <w:p>
+      <w:pPr>
+        <w:rPr>
+          <w:rFonts w:ascii="Times New Roman" w:hAnsi="Times New Roman" w:cs="Times New Roman"/>
+          <w:sz w:val="24"/>
+          <w:szCs w:val="24"/>
+        </w:rPr>
+      </w:pPr>
+      <w:r>
+        <w:rPr>
+          <w:rFonts w:ascii="Times New Roman" w:hAnsi="Times New Roman" w:cs="Times New Roman"/>
+          <w:sz w:val="24"/>
+          <w:szCs w:val="24"/>
+        </w:rPr>
+        <w:t>Then input “</w:t>
+      </w:r>
+      <w:proofErr w:type="spellStart"/>
+      <w:r>
+        <w:rPr>
+          <w:rFonts w:ascii="Times New Roman" w:hAnsi="Times New Roman" w:cs="Times New Roman"/>
+          <w:sz w:val="24"/>
+          <w:szCs w:val="24"/>
+        </w:rPr>
+        <w:t>sudo</w:t>
+      </w:r>
+      <w:proofErr w:type="spellEnd"/>
+      <w:r>
+        <w:rPr>
+          <w:rFonts w:ascii="Times New Roman" w:hAnsi="Times New Roman" w:cs="Times New Roman"/>
+          <w:sz w:val="24"/>
+          <w:szCs w:val="24"/>
+        </w:rPr>
+        <w:t xml:space="preserve"> apt install nginx</w:t>
+      </w:r>
+      <w:r>
+        <w:rPr>
+          <w:rFonts w:ascii="Times New Roman" w:hAnsi="Times New Roman" w:cs="Times New Roman"/>
+          <w:sz w:val="24"/>
+          <w:szCs w:val="24"/>
+        </w:rPr>
+        <w:t xml:space="preserve">” to install nginx. </w:t>
+      </w:r>
+    </w:p>
+    <w:p>
+      <w:pPr>
+        <w:rPr>
+          <w:rFonts w:ascii="Times New Roman" w:hAnsi="Times New Roman" w:cs="Times New Roman"/>
+          <w:sz w:val="24"/>
+          <w:szCs w:val="24"/>
+        </w:rPr>
+      </w:pPr>
+      <w:r>
+        <w:rPr>
+          <w:rFonts w:ascii="Times New Roman" w:hAnsi="Times New Roman" w:cs="Times New Roman"/>
+          <w:noProof/>
+          <w:sz w:val="24"/>
+          <w:szCs w:val="24"/>
+        </w:rPr>
+        <w:drawing>
+          <wp:inline distT="0" distB="0" distL="0" distR="0" wp14:anchorId="61018315" wp14:editId="5746CDA4">
+            <wp:extent cx="4496427" cy="1152686"/>
+            <wp:effectExtent l="0" t="0" r="0" b="9525"/>
+            <wp:docPr id="18" name="Picture 18" descr="Text&#10;&#10;Description automatically generated"/>
+            <wp:cNvGraphicFramePr>
+              <a:graphicFrameLocks xmlns:a="http://schemas.openxmlformats.org/drawingml/2006/main" noChangeAspect="1"/>
+            </wp:cNvGraphicFramePr>
+            <a:graphic xmlns:a="http://schemas.openxmlformats.org/drawingml/2006/main">
+              <a:graphicData uri="http://schemas.openxmlformats.org/drawingml/2006/picture">
+                <pic:pic xmlns:pic="http://schemas.openxmlformats.org/drawingml/2006/picture">
+                  <pic:nvPicPr>
+                    <pic:cNvPr id="18" name="Picture 18" descr="Text&#10;&#10;Description automatically generated"/>
+                    <pic:cNvPicPr/>
+                  </pic:nvPicPr>
+                  <pic:blipFill>
+                    <a:blip r:embed="rId22">
+                      <a:extLst>
+                        <a:ext uri="{28A0092B-C50C-407E-A947-70E740481C1C}">
+                          <a14:useLocalDpi xmlns:a14="http://schemas.microsoft.com/office/drawing/2010/main" val="0"/>
+                        </a:ext>
+                      </a:extLst>
+                    </a:blip>
+                    <a:stretch>
+                      <a:fillRect/>
+                    </a:stretch>
+                  </pic:blipFill>
+                  <pic:spPr>
+                    <a:xfrm>
+                      <a:off x="0" y="0"/>
+                      <a:ext cx="4496427" cy="1152686"/>
+                    </a:xfrm>
+                    <a:prstGeom prst="rect">
+                      <a:avLst/>
+                    </a:prstGeom>
+                  </pic:spPr>
+                </pic:pic>
+              </a:graphicData>
+            </a:graphic>
+          </wp:inline>
+        </w:drawing>
+      </w:r>
+    </w:p>
+    <w:p>
+      <w:pPr>
+        <w:rPr>
+          <w:rFonts w:ascii="Times New Roman" w:hAnsi="Times New Roman" w:cs="Times New Roman"/>
+          <w:sz w:val="24"/>
+          <w:szCs w:val="24"/>
+        </w:rPr>
+      </w:pPr>
+      <w:r>
+        <w:rPr>
+          <w:rFonts w:ascii="Times New Roman" w:hAnsi="Times New Roman" w:cs="Times New Roman"/>
+          <w:sz w:val="24"/>
+          <w:szCs w:val="24"/>
+        </w:rPr>
+        <w:t>Check service running status with command “</w:t>
+      </w:r>
+      <w:proofErr w:type="spellStart"/>
+      <w:r>
+        <w:rPr>
+          <w:rFonts w:ascii="Times New Roman" w:hAnsi="Times New Roman" w:cs="Times New Roman"/>
+          <w:sz w:val="24"/>
+          <w:szCs w:val="24"/>
+        </w:rPr>
+        <w:t>sudo</w:t>
+      </w:r>
+      <w:proofErr w:type="spellEnd"/>
+      <w:r>
+        <w:rPr>
+          <w:rFonts w:ascii="Times New Roman" w:hAnsi="Times New Roman" w:cs="Times New Roman"/>
+          <w:sz w:val="24"/>
+          <w:szCs w:val="24"/>
+        </w:rPr>
+        <w:t xml:space="preserve"> </w:t>
+      </w:r>
+      <w:proofErr w:type="spellStart"/>
+      <w:r>
+        <w:rPr>
+          <w:rFonts w:ascii="Times New Roman" w:hAnsi="Times New Roman" w:cs="Times New Roman"/>
+          <w:sz w:val="24"/>
+          <w:szCs w:val="24"/>
+        </w:rPr>
+        <w:t>systemctl</w:t>
+      </w:r>
+      <w:proofErr w:type="spellEnd"/>
+      <w:r>
+        <w:rPr>
+          <w:rFonts w:ascii="Times New Roman" w:hAnsi="Times New Roman" w:cs="Times New Roman"/>
+          <w:sz w:val="24"/>
+          <w:szCs w:val="24"/>
+        </w:rPr>
+        <w:t xml:space="preserve"> status nginx</w:t>
+      </w:r>
+      <w:r>
+        <w:rPr>
+          <w:rFonts w:ascii="Times New Roman" w:hAnsi="Times New Roman" w:cs="Times New Roman"/>
+          <w:sz w:val="24"/>
+          <w:szCs w:val="24"/>
+        </w:rPr>
+        <w:t>”</w:t>
+      </w:r>
+    </w:p>
+    <w:p>
+      <w:pPr>
+        <w:rPr>
+          <w:rFonts w:ascii="Times New Roman" w:hAnsi="Times New Roman" w:cs="Times New Roman"/>
+          <w:sz w:val="24"/>
+          <w:szCs w:val="24"/>
+        </w:rPr>
+      </w:pPr>
+      <w:r>
+        <w:rPr>
+          <w:rFonts w:ascii="Times New Roman" w:hAnsi="Times New Roman" w:cs="Times New Roman"/>
+          <w:noProof/>
+          <w:sz w:val="24"/>
+          <w:szCs w:val="24"/>
+        </w:rPr>
+        <w:drawing>
+          <wp:inline distT="0" distB="0" distL="0" distR="0" wp14:anchorId="1A7AE571" wp14:editId="33429839">
+            <wp:extent cx="5943600" cy="1407160"/>
+            <wp:effectExtent l="0" t="0" r="0" b="2540"/>
+            <wp:docPr id="23" name="Picture 23" descr="A screenshot of a computer&#10;&#10;Description automatically generated with medium confidence"/>
+            <wp:cNvGraphicFramePr>
+              <a:graphicFrameLocks xmlns:a="http://schemas.openxmlformats.org/drawingml/2006/main" noChangeAspect="1"/>
+            </wp:cNvGraphicFramePr>
+            <a:graphic xmlns:a="http://schemas.openxmlformats.org/drawingml/2006/main">
+              <a:graphicData uri="http://schemas.openxmlformats.org/drawingml/2006/picture">
+                <pic:pic xmlns:pic="http://schemas.openxmlformats.org/drawingml/2006/picture">
+                  <pic:nvPicPr>
+                    <pic:cNvPr id="23" name="Picture 23" descr="A screenshot of a computer&#10;&#10;Description automatically generated with medium confidence"/>
+                    <pic:cNvPicPr/>
+                  </pic:nvPicPr>
+                  <pic:blipFill>
+                    <a:blip r:embed="rId23">
+                      <a:extLst>
+                        <a:ext uri="{28A0092B-C50C-407E-A947-70E740481C1C}">
+                          <a14:useLocalDpi xmlns:a14="http://schemas.microsoft.com/office/drawing/2010/main" val="0"/>
+                        </a:ext>
+                      </a:extLst>
+                    </a:blip>
+                    <a:stretch>
+                      <a:fillRect/>
+                    </a:stretch>
+                  </pic:blipFill>
+                  <pic:spPr>
+                    <a:xfrm>
+                      <a:off x="0" y="0"/>
+                      <a:ext cx="5943600" cy="1407160"/>
+                    </a:xfrm>
+                    <a:prstGeom prst="rect">
+                      <a:avLst/>
+                    </a:prstGeom>
+                  </pic:spPr>
+                </pic:pic>
+              </a:graphicData>
+            </a:graphic>
+          </wp:inline>
+        </w:drawing>
+      </w:r>
+    </w:p>
+    <w:p>
+      <w:pPr>
+        <w:rPr>
+          <w:rFonts w:ascii="Times New Roman" w:hAnsi="Times New Roman" w:cs="Times New Roman"/>
+          <w:sz w:val="24"/>
+          <w:szCs w:val="24"/>
+        </w:rPr>
+      </w:pPr>
+      <w:r>
+        <w:rPr>
+          <w:rFonts w:ascii="Times New Roman" w:hAnsi="Times New Roman" w:cs="Times New Roman"/>
+          <w:sz w:val="24"/>
+          <w:szCs w:val="24"/>
+        </w:rPr>
+        <w:t xml:space="preserve">Locate the directory location </w:t>
+      </w:r>
+      <w:r>
+        <w:rPr>
+          <w:rFonts w:ascii="Times New Roman" w:hAnsi="Times New Roman" w:cs="Times New Roman"/>
+          <w:sz w:val="24"/>
+          <w:szCs w:val="24"/>
+        </w:rPr>
+        <w:t>/</w:t>
+      </w:r>
+      <w:proofErr w:type="spellStart"/>
+      <w:r>
+        <w:rPr>
+          <w:rFonts w:ascii="Times New Roman" w:hAnsi="Times New Roman" w:cs="Times New Roman"/>
+          <w:sz w:val="24"/>
+          <w:szCs w:val="24"/>
+        </w:rPr>
+        <w:t>etc</w:t>
+      </w:r>
+      <w:proofErr w:type="spellEnd"/>
+      <w:r>
+        <w:rPr>
+          <w:rFonts w:ascii="Times New Roman" w:hAnsi="Times New Roman" w:cs="Times New Roman"/>
+          <w:sz w:val="24"/>
+          <w:szCs w:val="24"/>
+        </w:rPr>
+        <w:t>/nginx/</w:t>
+      </w:r>
+      <w:proofErr w:type="spellStart"/>
+      <w:proofErr w:type="gramStart"/>
+      <w:r>
+        <w:rPr>
+          <w:rFonts w:ascii="Times New Roman" w:hAnsi="Times New Roman" w:cs="Times New Roman"/>
+          <w:sz w:val="24"/>
+          <w:szCs w:val="24"/>
+        </w:rPr>
+        <w:t>conf.d</w:t>
+      </w:r>
+      <w:proofErr w:type="spellEnd"/>
+      <w:proofErr w:type="gramEnd"/>
+      <w:r>
+        <w:rPr>
+          <w:rFonts w:ascii="Times New Roman" w:hAnsi="Times New Roman" w:cs="Times New Roman"/>
+          <w:sz w:val="24"/>
+          <w:szCs w:val="24"/>
+        </w:rPr>
+        <w:t>/</w:t>
+      </w:r>
+    </w:p>
+    <w:p>
+      <w:pPr>
+        <w:rPr>
+          <w:rFonts w:ascii="Times New Roman" w:hAnsi="Times New Roman" w:cs="Times New Roman"/>
+          <w:sz w:val="24"/>
+          <w:szCs w:val="24"/>
+        </w:rPr>
+      </w:pPr>
+      <w:r>
+        <w:rPr>
+          <w:rFonts w:ascii="Times New Roman" w:hAnsi="Times New Roman" w:cs="Times New Roman"/>
+          <w:noProof/>
+          <w:sz w:val="24"/>
+          <w:szCs w:val="24"/>
+        </w:rPr>
+        <w:drawing>
+          <wp:inline distT="0" distB="0" distL="0" distR="0" wp14:anchorId="382DD80A" wp14:editId="51839BBD">
+            <wp:extent cx="5048955" cy="1162212"/>
+            <wp:effectExtent l="0" t="0" r="0" b="0"/>
+            <wp:docPr id="24" name="Picture 24" descr="Graphical user interface, application&#10;&#10;Description automatically generated"/>
+            <wp:cNvGraphicFramePr>
+              <a:graphicFrameLocks xmlns:a="http://schemas.openxmlformats.org/drawingml/2006/main" noChangeAspect="1"/>
+            </wp:cNvGraphicFramePr>
+            <a:graphic xmlns:a="http://schemas.openxmlformats.org/drawingml/2006/main">
+              <a:graphicData uri="http://schemas.openxmlformats.org/drawingml/2006/picture">
+                <pic:pic xmlns:pic="http://schemas.openxmlformats.org/drawingml/2006/picture">
+                  <pic:nvPicPr>
+                    <pic:cNvPr id="24" name="Picture 24" descr="Graphical user interface, application&#10;&#10;Description automatically generated"/>
+                    <pic:cNvPicPr/>
+                  </pic:nvPicPr>
+                  <pic:blipFill>
+                    <a:blip r:embed="rId24">
+                      <a:extLst>
+                        <a:ext uri="{28A0092B-C50C-407E-A947-70E740481C1C}">
+                          <a14:useLocalDpi xmlns:a14="http://schemas.microsoft.com/office/drawing/2010/main" val="0"/>
+                        </a:ext>
+                      </a:extLst>
+                    </a:blip>
+                    <a:stretch>
+                      <a:fillRect/>
+                    </a:stretch>
+                  </pic:blipFill>
+                  <pic:spPr>
+                    <a:xfrm>
+                      <a:off x="0" y="0"/>
+                      <a:ext cx="5048955" cy="1162212"/>
+                    </a:xfrm>
+                    <a:prstGeom prst="rect">
+                      <a:avLst/>
+                    </a:prstGeom>
+                  </pic:spPr>
+                </pic:pic>
+              </a:graphicData>
+            </a:graphic>
+          </wp:inline>
+        </w:drawing>
+      </w:r>
+    </w:p>
+    <w:p>
+      <w:pPr>
+        <w:rPr>
+          <w:rFonts w:ascii="Times New Roman" w:hAnsi="Times New Roman" w:cs="Times New Roman"/>
+          <w:sz w:val="24"/>
+          <w:szCs w:val="24"/>
+        </w:rPr>
+      </w:pPr>
+      <w:r>
+        <w:rPr>
+          <w:rFonts w:ascii="Times New Roman" w:hAnsi="Times New Roman" w:cs="Times New Roman"/>
+          <w:sz w:val="24"/>
+          <w:szCs w:val="24"/>
+        </w:rPr>
+        <w:t>Upload the following configuration file with load balancing details.</w:t>
+      </w:r>
+    </w:p>
+    <w:p>
+      <w:pPr>
+        <w:rPr>
+          <w:rFonts w:ascii="Times New Roman" w:hAnsi="Times New Roman" w:cs="Times New Roman"/>
+          <w:sz w:val="24"/>
+          <w:szCs w:val="24"/>
+        </w:rPr>
+      </w:pPr>
+      <w:r>
+        <w:rPr>
+          <w:rFonts w:ascii="Times New Roman" w:hAnsi="Times New Roman" w:cs="Times New Roman"/>
+          <w:sz w:val="24"/>
+          <w:szCs w:val="24"/>
+        </w:rPr>
+        <w:object w:dxaOrig="1539" w:dyaOrig="997" w14:anchorId="1E3DCBE0">
+          <v:shapetype id="_x0000_t75" coordsize="21600,21600" o:spt="75" o:preferrelative="t" path="m@4@5l@4@11@9@11@9@5xe" filled="f" stroked="f">
+            <v:stroke joinstyle="miter"/>
+            <v:formulas>
+              <v:f eqn="if lineDrawn pixelLineWidth 0"/>
+              <v:f eqn="sum @0 1 0"/>
+              <v:f eqn="sum 0 0 @1"/>
+              <v:f eqn="prod @2 1 2"/>
+              <v:f eqn="prod @3 21600 pixelWidth"/>
+              <v:f eqn="prod @3 21600 pixelHeight"/>
+              <v:f eqn="sum @0 0 1"/>
+              <v:f eqn="prod @6 1 2"/>
+              <v:f eqn="prod @7 21600 pixelWidth"/>
+              <v:f eqn="sum @8 21600 0"/>
+              <v:f eqn="prod @7 21600 pixelHeight"/>
+              <v:f eqn="sum @10 21600 0"/>
+            </v:formulas>
+            <v:path o:extrusionok="f" gradientshapeok="t" o:connecttype="rect"/>
+            <o:lock v:ext="edit" aspectratio="t"/>
+          </v:shapetype>
+          <v:shape id="_x0000_i1025" type="#_x0000_t75" style="width:77.25pt;height:50.25pt" o:ole="">
+            <v:imagedata r:id="rId25" o:title=""/>
+          </v:shape>
+          <o:OLEObject Type="Embed" ProgID="Package" ShapeID="_x0000_i1025" DrawAspect="Icon" ObjectID="_1710438676" r:id="rId26"/>
+        </w:object>
+      </w:r>
+    </w:p>
+    <w:p>
+      <w:pPr>
+        <w:rPr>
+          <w:rFonts w:ascii="Times New Roman" w:hAnsi="Times New Roman" w:cs="Times New Roman"/>
+          <w:sz w:val="24"/>
+          <w:szCs w:val="24"/>
+        </w:rPr>
+      </w:pPr>
+      <w:r>
+        <w:rPr>
+          <w:rFonts w:ascii="Times New Roman" w:hAnsi="Times New Roman" w:cs="Times New Roman"/>
+          <w:noProof/>
+          <w:sz w:val="24"/>
+          <w:szCs w:val="24"/>
+        </w:rPr>
+        <w:lastRenderedPageBreak/>
+        <w:drawing>
+          <wp:inline distT="0" distB="0" distL="0" distR="0" wp14:anchorId="0DB7544B" wp14:editId="31FADE81">
+            <wp:extent cx="4412974" cy="3467924"/>
+            <wp:effectExtent l="0" t="0" r="6985" b="0"/>
+            <wp:docPr id="25" name="Picture 25" descr="Text&#10;&#10;Description automatically generated"/>
+            <wp:cNvGraphicFramePr>
+              <a:graphicFrameLocks xmlns:a="http://schemas.openxmlformats.org/drawingml/2006/main" noChangeAspect="1"/>
+            </wp:cNvGraphicFramePr>
+            <a:graphic xmlns:a="http://schemas.openxmlformats.org/drawingml/2006/main">
+              <a:graphicData uri="http://schemas.openxmlformats.org/drawingml/2006/picture">
+                <pic:pic xmlns:pic="http://schemas.openxmlformats.org/drawingml/2006/picture">
+                  <pic:nvPicPr>
+                    <pic:cNvPr id="25" name="Picture 25" descr="Text&#10;&#10;Description automatically generated"/>
+                    <pic:cNvPicPr/>
+                  </pic:nvPicPr>
+                  <pic:blipFill>
+                    <a:blip r:embed="rId27">
+                      <a:extLst>
+                        <a:ext uri="{28A0092B-C50C-407E-A947-70E740481C1C}">
+                          <a14:useLocalDpi xmlns:a14="http://schemas.microsoft.com/office/drawing/2010/main" val="0"/>
+                        </a:ext>
+                      </a:extLst>
+                    </a:blip>
+                    <a:stretch>
+                      <a:fillRect/>
+                    </a:stretch>
+                  </pic:blipFill>
+                  <pic:spPr>
+                    <a:xfrm>
+                      <a:off x="0" y="0"/>
+                      <a:ext cx="4419846" cy="3473324"/>
+                    </a:xfrm>
+                    <a:prstGeom prst="rect">
+                      <a:avLst/>
+                    </a:prstGeom>
+                  </pic:spPr>
+                </pic:pic>
+              </a:graphicData>
+            </a:graphic>
+          </wp:inline>
+        </w:drawing>
+      </w:r>
+    </w:p>
+    <w:p>
+      <w:pPr>
+        <w:rPr>
+          <w:rFonts w:ascii="Times New Roman" w:hAnsi="Times New Roman" w:cs="Times New Roman"/>
+          <w:sz w:val="24"/>
+          <w:szCs w:val="24"/>
+        </w:rPr>
+      </w:pPr>
+      <w:r>
+        <w:rPr>
+          <w:rFonts w:ascii="Times New Roman" w:hAnsi="Times New Roman" w:cs="Times New Roman"/>
+          <w:sz w:val="24"/>
+          <w:szCs w:val="24"/>
+        </w:rPr>
+        <w:t xml:space="preserve">Restart the Nginx server to let the new setting take effect. </w:t>
+      </w:r>
+    </w:p>
+    <w:p>
+      <w:pPr>
+        <w:rPr>
+          <w:rFonts w:ascii="Times New Roman" w:hAnsi="Times New Roman" w:cs="Times New Roman"/>
+          <w:sz w:val="24"/>
+          <w:szCs w:val="24"/>
+        </w:rPr>
+      </w:pPr>
+      <w:r>
+        <w:rPr>
+          <w:rFonts w:ascii="Times New Roman" w:hAnsi="Times New Roman" w:cs="Times New Roman"/>
+          <w:sz w:val="24"/>
+          <w:szCs w:val="24"/>
+        </w:rPr>
+        <w:t>Type "</w:t>
+      </w:r>
+      <w:proofErr w:type="spellStart"/>
+      <w:r>
+        <w:rPr>
+          <w:rFonts w:ascii="Times New Roman" w:hAnsi="Times New Roman" w:cs="Times New Roman"/>
+          <w:sz w:val="24"/>
+          <w:szCs w:val="24"/>
+        </w:rPr>
+        <w:t>sudo</w:t>
+      </w:r>
+      <w:proofErr w:type="spellEnd"/>
+      <w:r>
+        <w:rPr>
+          <w:rFonts w:ascii="Times New Roman" w:hAnsi="Times New Roman" w:cs="Times New Roman"/>
+          <w:sz w:val="24"/>
+          <w:szCs w:val="24"/>
+        </w:rPr>
+        <w:t xml:space="preserve"> nginx -s reload" or "</w:t>
+      </w:r>
+      <w:proofErr w:type="spellStart"/>
+      <w:r>
+        <w:rPr>
+          <w:rFonts w:ascii="Times New Roman" w:hAnsi="Times New Roman" w:cs="Times New Roman"/>
+          <w:sz w:val="24"/>
+          <w:szCs w:val="24"/>
+        </w:rPr>
+        <w:t>sudo</w:t>
+      </w:r>
+      <w:proofErr w:type="spellEnd"/>
+      <w:r>
+        <w:rPr>
+          <w:rFonts w:ascii="Times New Roman" w:hAnsi="Times New Roman" w:cs="Times New Roman"/>
+          <w:sz w:val="24"/>
+          <w:szCs w:val="24"/>
+        </w:rPr>
+        <w:t xml:space="preserve"> </w:t>
+      </w:r>
+      <w:proofErr w:type="spellStart"/>
+      <w:r>
+        <w:rPr>
+          <w:rFonts w:ascii="Times New Roman" w:hAnsi="Times New Roman" w:cs="Times New Roman"/>
+          <w:sz w:val="24"/>
+          <w:szCs w:val="24"/>
+        </w:rPr>
+        <w:t>systemctl</w:t>
+      </w:r>
+      <w:proofErr w:type="spellEnd"/>
+      <w:r>
+        <w:rPr>
+          <w:rFonts w:ascii="Times New Roman" w:hAnsi="Times New Roman" w:cs="Times New Roman"/>
+          <w:sz w:val="24"/>
+          <w:szCs w:val="24"/>
+        </w:rPr>
+        <w:t xml:space="preserve"> stop nginx" follow with "</w:t>
+      </w:r>
+      <w:proofErr w:type="spellStart"/>
+      <w:r>
+        <w:rPr>
+          <w:rFonts w:ascii="Times New Roman" w:hAnsi="Times New Roman" w:cs="Times New Roman"/>
+          <w:sz w:val="24"/>
+          <w:szCs w:val="24"/>
+        </w:rPr>
+        <w:t>sudo</w:t>
+      </w:r>
+      <w:proofErr w:type="spellEnd"/>
+      <w:r>
+        <w:rPr>
+          <w:rFonts w:ascii="Times New Roman" w:hAnsi="Times New Roman" w:cs="Times New Roman"/>
+          <w:sz w:val="24"/>
+          <w:szCs w:val="24"/>
+        </w:rPr>
+        <w:t xml:space="preserve"> </w:t>
+      </w:r>
+      <w:proofErr w:type="spellStart"/>
+      <w:r>
+        <w:rPr>
+          <w:rFonts w:ascii="Times New Roman" w:hAnsi="Times New Roman" w:cs="Times New Roman"/>
+          <w:sz w:val="24"/>
+          <w:szCs w:val="24"/>
+        </w:rPr>
+        <w:t>systemctl</w:t>
+      </w:r>
+      <w:proofErr w:type="spellEnd"/>
+      <w:r>
+        <w:rPr>
+          <w:rFonts w:ascii="Times New Roman" w:hAnsi="Times New Roman" w:cs="Times New Roman"/>
+          <w:sz w:val="24"/>
+          <w:szCs w:val="24"/>
+        </w:rPr>
+        <w:t xml:space="preserve"> start nginx"</w:t>
+      </w:r>
+    </w:p>
+    <w:p>
+      <w:pPr>
+        <w:rPr>
+          <w:rFonts w:ascii="Times New Roman" w:hAnsi="Times New Roman" w:cs="Times New Roman"/>
+          <w:sz w:val="24"/>
+          <w:szCs w:val="24"/>
+        </w:rPr>
+      </w:pPr>
+      <w:r>
+        <w:rPr>
+          <w:rFonts w:ascii="Times New Roman" w:hAnsi="Times New Roman" w:cs="Times New Roman"/>
+          <w:noProof/>
+          <w:sz w:val="24"/>
+          <w:szCs w:val="24"/>
+        </w:rPr>
+        <w:drawing>
+          <wp:inline distT="0" distB="0" distL="0" distR="0" wp14:anchorId="38A4A714" wp14:editId="714D1AC7">
+            <wp:extent cx="5477639" cy="1419423"/>
+            <wp:effectExtent l="0" t="0" r="8890" b="9525"/>
+            <wp:docPr id="26" name="Picture 26" descr="Graphical user interface, text, application&#10;&#10;Description automatically generated"/>
+            <wp:cNvGraphicFramePr>
+              <a:graphicFrameLocks xmlns:a="http://schemas.openxmlformats.org/drawingml/2006/main" noChangeAspect="1"/>
+            </wp:cNvGraphicFramePr>
+            <a:graphic xmlns:a="http://schemas.openxmlformats.org/drawingml/2006/main">
+              <a:graphicData uri="http://schemas.openxmlformats.org/drawingml/2006/picture">
+                <pic:pic xmlns:pic="http://schemas.openxmlformats.org/drawingml/2006/picture">
+                  <pic:nvPicPr>
+                    <pic:cNvPr id="26" name="Picture 26" descr="Graphical user interface, text, application&#10;&#10;Description automatically generated"/>
+                    <pic:cNvPicPr/>
+                  </pic:nvPicPr>
+                  <pic:blipFill>
+                    <a:blip r:embed="rId28">
+                      <a:extLst>
+                        <a:ext uri="{28A0092B-C50C-407E-A947-70E740481C1C}">
+                          <a14:useLocalDpi xmlns:a14="http://schemas.microsoft.com/office/drawing/2010/main" val="0"/>
+                        </a:ext>
+                      </a:extLst>
+                    </a:blip>
+                    <a:stretch>
+                      <a:fillRect/>
+                    </a:stretch>
+                  </pic:blipFill>
+                  <pic:spPr>
+                    <a:xfrm>
+                      <a:off x="0" y="0"/>
+                      <a:ext cx="5477639" cy="1419423"/>
+                    </a:xfrm>
+                    <a:prstGeom prst="rect">
+                      <a:avLst/>
+                    </a:prstGeom>
+                  </pic:spPr>
+                </pic:pic>
+              </a:graphicData>
+            </a:graphic>
+          </wp:inline>
+        </w:drawing>
+      </w:r>
+    </w:p>
+    <w:p>
+      <w:pPr>
+        <w:rPr>
+          <w:rFonts w:ascii="Times New Roman" w:hAnsi="Times New Roman" w:cs="Times New Roman"/>
+          <w:sz w:val="24"/>
+          <w:szCs w:val="24"/>
+        </w:rPr>
+      </w:pPr>
+      <w:r>
+        <w:rPr>
+          <w:rFonts w:ascii="Times New Roman" w:hAnsi="Times New Roman" w:cs="Times New Roman"/>
+          <w:sz w:val="24"/>
+          <w:szCs w:val="24"/>
+        </w:rPr>
+        <w:t>Y</w:t>
+      </w:r>
+      <w:r>
+        <w:rPr>
+          <w:rFonts w:ascii="Times New Roman" w:hAnsi="Times New Roman" w:cs="Times New Roman"/>
+          <w:sz w:val="24"/>
+          <w:szCs w:val="24"/>
+        </w:rPr>
+        <w:t xml:space="preserve">ou can refresh the webpage and check if it is </w:t>
+      </w:r>
+      <w:r>
+        <w:rPr>
+          <w:rFonts w:ascii="Times New Roman" w:hAnsi="Times New Roman" w:cs="Times New Roman"/>
+          <w:sz w:val="24"/>
+          <w:szCs w:val="24"/>
+        </w:rPr>
+        <w:t>success.</w:t>
+      </w:r>
+    </w:p>
+    <w:p>
+      <w:pPr>
+        <w:rPr>
+          <w:rFonts w:ascii="Times New Roman" w:hAnsi="Times New Roman" w:cs="Times New Roman"/>
+          <w:sz w:val="24"/>
+          <w:szCs w:val="24"/>
+        </w:rPr>
+      </w:pPr>
+    </w:p>
+    <w:p>
+      <w:pPr>
+        <w:rPr>
+          <w:rFonts w:ascii="Times New Roman" w:hAnsi="Times New Roman" w:cs="Times New Roman"/>
+          <w:sz w:val="24"/>
+          <w:szCs w:val="24"/>
+        </w:rPr>
+      </w:pPr>
+      <w:r>
+        <w:rPr>
+          <w:rFonts w:ascii="Times New Roman" w:hAnsi="Times New Roman" w:cs="Times New Roman"/>
+          <w:sz w:val="24"/>
+          <w:szCs w:val="24"/>
+        </w:rPr>
+        <w:t>2.</w:t>
+      </w:r>
+      <w:r>
+        <w:rPr>
+          <w:rFonts w:ascii="Times New Roman" w:hAnsi="Times New Roman" w:cs="Times New Roman"/>
+          <w:sz w:val="24"/>
+          <w:szCs w:val="24"/>
+        </w:rPr>
+        <w:t>3</w:t>
+      </w:r>
+      <w:r>
+        <w:rPr>
+          <w:rFonts w:ascii="Times New Roman" w:hAnsi="Times New Roman" w:cs="Times New Roman"/>
+          <w:sz w:val="24"/>
+          <w:szCs w:val="24"/>
+        </w:rPr>
+        <w:t xml:space="preserve"> </w:t>
+      </w:r>
+      <w:r>
+        <w:rPr>
+          <w:rFonts w:ascii="Times New Roman" w:hAnsi="Times New Roman" w:cs="Times New Roman"/>
+          <w:sz w:val="24"/>
+          <w:szCs w:val="24"/>
+        </w:rPr>
+        <w:t xml:space="preserve">AWS EC2 </w:t>
+      </w:r>
+      <w:r>
+        <w:rPr>
+          <w:rFonts w:ascii="Times New Roman" w:hAnsi="Times New Roman" w:cs="Times New Roman"/>
+          <w:sz w:val="24"/>
+          <w:szCs w:val="24"/>
+        </w:rPr>
+        <w:t>l</w:t>
+      </w:r>
+      <w:r>
+        <w:rPr>
+          <w:rFonts w:ascii="Times New Roman" w:hAnsi="Times New Roman" w:cs="Times New Roman"/>
+          <w:sz w:val="24"/>
+          <w:szCs w:val="24"/>
+        </w:rPr>
+        <w:t xml:space="preserve">oad </w:t>
+      </w:r>
+      <w:r>
+        <w:rPr>
+          <w:rFonts w:ascii="Times New Roman" w:hAnsi="Times New Roman" w:cs="Times New Roman"/>
+          <w:sz w:val="24"/>
+          <w:szCs w:val="24"/>
+        </w:rPr>
+        <w:t>b</w:t>
+      </w:r>
+      <w:r>
+        <w:rPr>
+          <w:rFonts w:ascii="Times New Roman" w:hAnsi="Times New Roman" w:cs="Times New Roman"/>
+          <w:sz w:val="24"/>
+          <w:szCs w:val="24"/>
+        </w:rPr>
+        <w:t>alancer</w:t>
+      </w:r>
+      <w:r>
+        <w:rPr>
+          <w:rFonts w:ascii="Times New Roman" w:hAnsi="Times New Roman" w:cs="Times New Roman"/>
+          <w:sz w:val="24"/>
+          <w:szCs w:val="24"/>
+        </w:rPr>
+        <w:t xml:space="preserve"> </w:t>
+      </w:r>
+      <w:r>
+        <w:rPr>
+          <w:rFonts w:ascii="Times New Roman" w:hAnsi="Times New Roman" w:cs="Times New Roman"/>
+          <w:sz w:val="24"/>
+          <w:szCs w:val="24"/>
+        </w:rPr>
+        <w:t>setup procedure.</w:t>
+      </w:r>
+    </w:p>
+    <w:p>
+      <w:pPr>
+        <w:rPr>
+          <w:rFonts w:ascii="Times New Roman" w:hAnsi="Times New Roman" w:cs="Times New Roman"/>
+          <w:sz w:val="24"/>
+          <w:szCs w:val="24"/>
+        </w:rPr>
+      </w:pPr>
+      <w:r>
+        <w:rPr>
+          <w:rFonts w:ascii="Times New Roman" w:hAnsi="Times New Roman" w:cs="Times New Roman"/>
+          <w:sz w:val="24"/>
+          <w:szCs w:val="24"/>
+        </w:rPr>
+        <w:t xml:space="preserve">Unlike Nginx and </w:t>
+      </w:r>
+      <w:proofErr w:type="spellStart"/>
+      <w:r>
+        <w:rPr>
+          <w:rFonts w:ascii="Times New Roman" w:hAnsi="Times New Roman" w:cs="Times New Roman"/>
+          <w:sz w:val="24"/>
+          <w:szCs w:val="24"/>
+        </w:rPr>
+        <w:t>HAProxy</w:t>
+      </w:r>
+      <w:proofErr w:type="spellEnd"/>
+      <w:r>
+        <w:rPr>
+          <w:rFonts w:ascii="Times New Roman" w:hAnsi="Times New Roman" w:cs="Times New Roman"/>
+          <w:sz w:val="24"/>
+          <w:szCs w:val="24"/>
+        </w:rPr>
+        <w:t>, EC2 load balance in a build-in service in Amazon AWS. This means it does not require a dedicated server to hold the balancing solution.</w:t>
+      </w:r>
+    </w:p>
+    <w:p>
+      <w:pPr>
+        <w:rPr>
+          <w:rFonts w:ascii="Times New Roman" w:hAnsi="Times New Roman" w:cs="Times New Roman"/>
+          <w:sz w:val="24"/>
+          <w:szCs w:val="24"/>
+        </w:rPr>
+      </w:pPr>
+      <w:r>
+        <w:rPr>
+          <w:rFonts w:ascii="Times New Roman" w:hAnsi="Times New Roman" w:cs="Times New Roman"/>
+          <w:noProof/>
+          <w:sz w:val="24"/>
+          <w:szCs w:val="24"/>
+        </w:rPr>
+        <w:lastRenderedPageBreak/>
+        <w:drawing>
+          <wp:inline distT="0" distB="0" distL="0" distR="0" wp14:anchorId="5DEA49E1" wp14:editId="000B9DF9">
+            <wp:extent cx="4711148" cy="3152846"/>
+            <wp:effectExtent l="0" t="0" r="0" b="9525"/>
+            <wp:docPr id="27" name="Picture 27" descr="Graphical user interface, application&#10;&#10;Description automatically generated"/>
+            <wp:cNvGraphicFramePr>
+              <a:graphicFrameLocks xmlns:a="http://schemas.openxmlformats.org/drawingml/2006/main" noChangeAspect="1"/>
+            </wp:cNvGraphicFramePr>
+            <a:graphic xmlns:a="http://schemas.openxmlformats.org/drawingml/2006/main">
+              <a:graphicData uri="http://schemas.openxmlformats.org/drawingml/2006/picture">
+                <pic:pic xmlns:pic="http://schemas.openxmlformats.org/drawingml/2006/picture">
+                  <pic:nvPicPr>
+                    <pic:cNvPr id="27" name="Picture 27" descr="Graphical user interface, application&#10;&#10;Description automatically generated"/>
+                    <pic:cNvPicPr/>
+                  </pic:nvPicPr>
+                  <pic:blipFill>
+                    <a:blip r:embed="rId29">
+                      <a:extLst>
+                        <a:ext uri="{28A0092B-C50C-407E-A947-70E740481C1C}">
+                          <a14:useLocalDpi xmlns:a14="http://schemas.microsoft.com/office/drawing/2010/main" val="0"/>
+                        </a:ext>
+                      </a:extLst>
+                    </a:blip>
+                    <a:stretch>
+                      <a:fillRect/>
+                    </a:stretch>
+                  </pic:blipFill>
+                  <pic:spPr>
+                    <a:xfrm>
+                      <a:off x="0" y="0"/>
+                      <a:ext cx="4719680" cy="3158556"/>
+                    </a:xfrm>
+                    <a:prstGeom prst="rect">
+                      <a:avLst/>
+                    </a:prstGeom>
+                  </pic:spPr>
+                </pic:pic>
+              </a:graphicData>
+            </a:graphic>
+          </wp:inline>
+        </w:drawing>
+      </w:r>
+    </w:p>
+    <w:p>
+      <w:pPr>
+        <w:rPr>
+          <w:rFonts w:ascii="Times New Roman" w:hAnsi="Times New Roman" w:cs="Times New Roman"/>
+          <w:sz w:val="24"/>
+          <w:szCs w:val="24"/>
+        </w:rPr>
+      </w:pPr>
+      <w:r>
+        <w:rPr>
+          <w:rFonts w:ascii="Times New Roman" w:hAnsi="Times New Roman" w:cs="Times New Roman"/>
+          <w:sz w:val="24"/>
+          <w:szCs w:val="24"/>
+        </w:rPr>
+        <w:t>We can locate the load balancing service by typing "EC2 Load Balancer" on AWS website</w:t>
+      </w:r>
+      <w:r>
+        <w:rPr>
+          <w:rFonts w:ascii="Times New Roman" w:hAnsi="Times New Roman" w:cs="Times New Roman"/>
+          <w:sz w:val="24"/>
+          <w:szCs w:val="24"/>
+        </w:rPr>
+        <w:t>.</w:t>
+      </w:r>
+    </w:p>
+    <w:p>
+      <w:pPr>
+        <w:rPr>
+          <w:rFonts w:ascii="Times New Roman" w:hAnsi="Times New Roman" w:cs="Times New Roman"/>
+          <w:sz w:val="24"/>
+          <w:szCs w:val="24"/>
+        </w:rPr>
+      </w:pPr>
+      <w:r>
+        <w:rPr>
+          <w:rFonts w:ascii="Times New Roman" w:hAnsi="Times New Roman" w:cs="Times New Roman"/>
+          <w:noProof/>
+          <w:sz w:val="24"/>
+          <w:szCs w:val="24"/>
+        </w:rPr>
+        <w:drawing>
+          <wp:inline distT="0" distB="0" distL="0" distR="0" wp14:anchorId="1E009721" wp14:editId="4F865377">
+            <wp:extent cx="4620270" cy="1486107"/>
+            <wp:effectExtent l="0" t="0" r="8890" b="0"/>
+            <wp:docPr id="28" name="Picture 28" descr="Graphical user interface, text, application, chat or text message&#10;&#10;Description automatically generated"/>
+            <wp:cNvGraphicFramePr>
+              <a:graphicFrameLocks xmlns:a="http://schemas.openxmlformats.org/drawingml/2006/main" noChangeAspect="1"/>
+            </wp:cNvGraphicFramePr>
+            <a:graphic xmlns:a="http://schemas.openxmlformats.org/drawingml/2006/main">
+              <a:graphicData uri="http://schemas.openxmlformats.org/drawingml/2006/picture">
+                <pic:pic xmlns:pic="http://schemas.openxmlformats.org/drawingml/2006/picture">
+                  <pic:nvPicPr>
+                    <pic:cNvPr id="28" name="Picture 28" descr="Graphical user interface, text, application, chat or text message&#10;&#10;Description automatically generated"/>
+                    <pic:cNvPicPr/>
+                  </pic:nvPicPr>
+                  <pic:blipFill>
+                    <a:blip r:embed="rId30">
+                      <a:extLst>
+                        <a:ext uri="{28A0092B-C50C-407E-A947-70E740481C1C}">
+                          <a14:useLocalDpi xmlns:a14="http://schemas.microsoft.com/office/drawing/2010/main" val="0"/>
+                        </a:ext>
+                      </a:extLst>
+                    </a:blip>
+                    <a:stretch>
+                      <a:fillRect/>
+                    </a:stretch>
+                  </pic:blipFill>
+                  <pic:spPr>
+                    <a:xfrm>
+                      <a:off x="0" y="0"/>
+                      <a:ext cx="4620270" cy="1486107"/>
+                    </a:xfrm>
+                    <a:prstGeom prst="rect">
+                      <a:avLst/>
+                    </a:prstGeom>
+                  </pic:spPr>
+                </pic:pic>
+              </a:graphicData>
+            </a:graphic>
+          </wp:inline>
+        </w:drawing>
+      </w:r>
+    </w:p>
+    <w:p>
+      <w:pPr>
+        <w:rPr>
+          <w:rFonts w:ascii="Times New Roman" w:hAnsi="Times New Roman" w:cs="Times New Roman"/>
+          <w:sz w:val="24"/>
+          <w:szCs w:val="24"/>
+        </w:rPr>
+      </w:pPr>
+      <w:r>
+        <w:rPr>
+          <w:rFonts w:ascii="Times New Roman" w:hAnsi="Times New Roman" w:cs="Times New Roman"/>
+          <w:sz w:val="24"/>
+          <w:szCs w:val="24"/>
+        </w:rPr>
+        <w:t>Click Create Load Balancer</w:t>
+      </w:r>
+    </w:p>
+    <w:p>
+      <w:pPr>
+        <w:rPr>
+          <w:rFonts w:ascii="Times New Roman" w:hAnsi="Times New Roman" w:cs="Times New Roman"/>
+          <w:sz w:val="24"/>
+          <w:szCs w:val="24"/>
+        </w:rPr>
+      </w:pPr>
+      <w:r>
+        <w:rPr>
+          <w:rFonts w:ascii="Times New Roman" w:hAnsi="Times New Roman" w:cs="Times New Roman"/>
+          <w:noProof/>
+          <w:sz w:val="24"/>
+          <w:szCs w:val="24"/>
+        </w:rPr>
+        <w:lastRenderedPageBreak/>
+        <w:drawing>
+          <wp:inline distT="0" distB="0" distL="0" distR="0" wp14:anchorId="6A4E8748" wp14:editId="36324116">
+            <wp:extent cx="3963726" cy="3288284"/>
+            <wp:effectExtent l="0" t="0" r="0" b="7620"/>
+            <wp:docPr id="29" name="Picture 29" descr="Diagram&#10;&#10;Description automatically generated"/>
+            <wp:cNvGraphicFramePr>
+              <a:graphicFrameLocks xmlns:a="http://schemas.openxmlformats.org/drawingml/2006/main" noChangeAspect="1"/>
+            </wp:cNvGraphicFramePr>
+            <a:graphic xmlns:a="http://schemas.openxmlformats.org/drawingml/2006/main">
+              <a:graphicData uri="http://schemas.openxmlformats.org/drawingml/2006/picture">
+                <pic:pic xmlns:pic="http://schemas.openxmlformats.org/drawingml/2006/picture">
+                  <pic:nvPicPr>
+                    <pic:cNvPr id="29" name="Picture 29" descr="Diagram&#10;&#10;Description automatically generated"/>
+                    <pic:cNvPicPr/>
+                  </pic:nvPicPr>
+                  <pic:blipFill>
+                    <a:blip r:embed="rId31" cstate="print">
+                      <a:extLst>
+                        <a:ext uri="{28A0092B-C50C-407E-A947-70E740481C1C}">
+                          <a14:useLocalDpi xmlns:a14="http://schemas.microsoft.com/office/drawing/2010/main" val="0"/>
+                        </a:ext>
+                      </a:extLst>
+                    </a:blip>
+                    <a:stretch>
+                      <a:fillRect/>
+                    </a:stretch>
+                  </pic:blipFill>
+                  <pic:spPr>
+                    <a:xfrm>
+                      <a:off x="0" y="0"/>
+                      <a:ext cx="3970783" cy="3294138"/>
+                    </a:xfrm>
+                    <a:prstGeom prst="rect">
+                      <a:avLst/>
+                    </a:prstGeom>
+                  </pic:spPr>
+                </pic:pic>
+              </a:graphicData>
+            </a:graphic>
+          </wp:inline>
+        </w:drawing>
+      </w:r>
+    </w:p>
+    <w:p>
+      <w:pPr>
+        <w:rPr>
+          <w:rFonts w:ascii="Times New Roman" w:hAnsi="Times New Roman" w:cs="Times New Roman"/>
+          <w:sz w:val="24"/>
+          <w:szCs w:val="24"/>
+        </w:rPr>
+      </w:pPr>
+      <w:r>
+        <w:rPr>
+          <w:rFonts w:ascii="Times New Roman" w:hAnsi="Times New Roman" w:cs="Times New Roman"/>
+          <w:sz w:val="24"/>
+          <w:szCs w:val="24"/>
+        </w:rPr>
+        <w:t>Choose the type of load balance we want to create, this time we use application load balancer</w:t>
+      </w:r>
+    </w:p>
+    <w:p>
+      <w:pPr>
+        <w:rPr>
+          <w:rFonts w:ascii="Times New Roman" w:hAnsi="Times New Roman" w:cs="Times New Roman"/>
+          <w:sz w:val="24"/>
+          <w:szCs w:val="24"/>
+        </w:rPr>
+      </w:pPr>
+      <w:r>
+        <w:rPr>
+          <w:rFonts w:ascii="Times New Roman" w:hAnsi="Times New Roman" w:cs="Times New Roman"/>
+          <w:sz w:val="24"/>
+          <w:szCs w:val="24"/>
+        </w:rPr>
+        <w:t>The setup should be straightforward. You just need to type the name and select the parameter it requires.</w:t>
+      </w:r>
+    </w:p>
+    <w:p>
+      <w:pPr>
+        <w:rPr>
+          <w:rFonts w:ascii="Times New Roman" w:hAnsi="Times New Roman" w:cs="Times New Roman"/>
+          <w:sz w:val="24"/>
+          <w:szCs w:val="24"/>
+        </w:rPr>
+      </w:pPr>
+      <w:r>
+        <w:rPr>
+          <w:rFonts w:ascii="Times New Roman" w:hAnsi="Times New Roman" w:cs="Times New Roman"/>
+          <w:noProof/>
+          <w:sz w:val="24"/>
+          <w:szCs w:val="24"/>
+        </w:rPr>
+        <w:drawing>
+          <wp:inline distT="0" distB="0" distL="0" distR="0" wp14:anchorId="0FC05451" wp14:editId="3163BFD2">
+            <wp:extent cx="5943600" cy="2076450"/>
+            <wp:effectExtent l="0" t="0" r="0" b="0"/>
+            <wp:docPr id="30" name="Picture 30" descr="Graphical user interface, text, application, email&#10;&#10;Description automatically generated"/>
+            <wp:cNvGraphicFramePr>
+              <a:graphicFrameLocks xmlns:a="http://schemas.openxmlformats.org/drawingml/2006/main" noChangeAspect="1"/>
+            </wp:cNvGraphicFramePr>
+            <a:graphic xmlns:a="http://schemas.openxmlformats.org/drawingml/2006/main">
+              <a:graphicData uri="http://schemas.openxmlformats.org/drawingml/2006/picture">
+                <pic:pic xmlns:pic="http://schemas.openxmlformats.org/drawingml/2006/picture">
+                  <pic:nvPicPr>
+                    <pic:cNvPr id="30" name="Picture 30" descr="Graphical user interface, text, application, email&#10;&#10;Description automatically generated"/>
+                    <pic:cNvPicPr/>
+                  </pic:nvPicPr>
+                  <pic:blipFill>
+                    <a:blip r:embed="rId32">
+                      <a:extLst>
+                        <a:ext uri="{28A0092B-C50C-407E-A947-70E740481C1C}">
+                          <a14:useLocalDpi xmlns:a14="http://schemas.microsoft.com/office/drawing/2010/main" val="0"/>
+                        </a:ext>
+                      </a:extLst>
+                    </a:blip>
+                    <a:stretch>
+                      <a:fillRect/>
+                    </a:stretch>
+                  </pic:blipFill>
+                  <pic:spPr>
+                    <a:xfrm>
+                      <a:off x="0" y="0"/>
+                      <a:ext cx="5943600" cy="2076450"/>
+                    </a:xfrm>
+                    <a:prstGeom prst="rect">
+                      <a:avLst/>
+                    </a:prstGeom>
+                  </pic:spPr>
+                </pic:pic>
+              </a:graphicData>
+            </a:graphic>
+          </wp:inline>
+        </w:drawing>
+      </w:r>
+    </w:p>
+    <w:p>
+      <w:pPr>
+        <w:rPr>
+          <w:rFonts w:ascii="Times New Roman" w:hAnsi="Times New Roman" w:cs="Times New Roman"/>
+          <w:sz w:val="24"/>
+          <w:szCs w:val="24"/>
+        </w:rPr>
+      </w:pPr>
+      <w:r>
+        <w:rPr>
+          <w:rFonts w:ascii="Times New Roman" w:hAnsi="Times New Roman" w:cs="Times New Roman"/>
+          <w:sz w:val="24"/>
+          <w:szCs w:val="24"/>
+        </w:rPr>
+        <w:t>One thing we need to watch out for is to add the target group, which assigns the instant as backend servers for load balancing.</w:t>
+      </w:r>
+    </w:p>
+    <w:p>
+      <w:pPr>
+        <w:rPr>
+          <w:rFonts w:ascii="Times New Roman" w:hAnsi="Times New Roman" w:cs="Times New Roman"/>
+          <w:sz w:val="24"/>
+          <w:szCs w:val="24"/>
+        </w:rPr>
+      </w:pPr>
+      <w:r>
+        <w:rPr>
+          <w:rFonts w:ascii="Times New Roman" w:hAnsi="Times New Roman" w:cs="Times New Roman"/>
+          <w:noProof/>
+          <w:sz w:val="24"/>
+          <w:szCs w:val="24"/>
+        </w:rPr>
+        <w:lastRenderedPageBreak/>
+        <w:drawing>
+          <wp:inline distT="0" distB="0" distL="0" distR="0" wp14:anchorId="693D2E59" wp14:editId="2DEF2CEB">
+            <wp:extent cx="4106848" cy="2101688"/>
+            <wp:effectExtent l="0" t="0" r="8255" b="0"/>
+            <wp:docPr id="31" name="Picture 31" descr="Text&#10;&#10;Description automatically generated with medium confidence"/>
+            <wp:cNvGraphicFramePr>
+              <a:graphicFrameLocks xmlns:a="http://schemas.openxmlformats.org/drawingml/2006/main" noChangeAspect="1"/>
+            </wp:cNvGraphicFramePr>
+            <a:graphic xmlns:a="http://schemas.openxmlformats.org/drawingml/2006/main">
+              <a:graphicData uri="http://schemas.openxmlformats.org/drawingml/2006/picture">
+                <pic:pic xmlns:pic="http://schemas.openxmlformats.org/drawingml/2006/picture">
+                  <pic:nvPicPr>
+                    <pic:cNvPr id="31" name="Picture 31" descr="Text&#10;&#10;Description automatically generated with medium confidence"/>
+                    <pic:cNvPicPr/>
+                  </pic:nvPicPr>
+                  <pic:blipFill>
+                    <a:blip r:embed="rId33">
+                      <a:extLst>
+                        <a:ext uri="{28A0092B-C50C-407E-A947-70E740481C1C}">
+                          <a14:useLocalDpi xmlns:a14="http://schemas.microsoft.com/office/drawing/2010/main" val="0"/>
+                        </a:ext>
+                      </a:extLst>
+                    </a:blip>
+                    <a:stretch>
+                      <a:fillRect/>
+                    </a:stretch>
+                  </pic:blipFill>
+                  <pic:spPr>
+                    <a:xfrm>
+                      <a:off x="0" y="0"/>
+                      <a:ext cx="4117699" cy="2107241"/>
+                    </a:xfrm>
+                    <a:prstGeom prst="rect">
+                      <a:avLst/>
+                    </a:prstGeom>
+                  </pic:spPr>
+                </pic:pic>
+              </a:graphicData>
+            </a:graphic>
+          </wp:inline>
+        </w:drawing>
+      </w:r>
+    </w:p>
+    <w:p>
+      <w:pPr>
+        <w:rPr>
+          <w:rFonts w:ascii="Times New Roman" w:hAnsi="Times New Roman" w:cs="Times New Roman"/>
+          <w:sz w:val="24"/>
+          <w:szCs w:val="24"/>
+        </w:rPr>
+      </w:pPr>
+      <w:r>
+        <w:rPr>
+          <w:rFonts w:ascii="Times New Roman" w:hAnsi="Times New Roman" w:cs="Times New Roman"/>
+          <w:sz w:val="24"/>
+          <w:szCs w:val="24"/>
+        </w:rPr>
+        <w:t xml:space="preserve">Assign </w:t>
+      </w:r>
+      <w:r>
+        <w:rPr>
+          <w:rFonts w:ascii="Times New Roman" w:hAnsi="Times New Roman" w:cs="Times New Roman"/>
+          <w:sz w:val="24"/>
+          <w:szCs w:val="24"/>
+        </w:rPr>
+        <w:t xml:space="preserve">EC2 </w:t>
+      </w:r>
+      <w:r>
+        <w:rPr>
+          <w:rFonts w:ascii="Times New Roman" w:hAnsi="Times New Roman" w:cs="Times New Roman"/>
+          <w:sz w:val="24"/>
+          <w:szCs w:val="24"/>
+        </w:rPr>
+        <w:t>instants in</w:t>
+      </w:r>
+      <w:r>
+        <w:rPr>
+          <w:rFonts w:ascii="Times New Roman" w:hAnsi="Times New Roman" w:cs="Times New Roman"/>
+          <w:sz w:val="24"/>
+          <w:szCs w:val="24"/>
+        </w:rPr>
+        <w:t>to</w:t>
+      </w:r>
+      <w:r>
+        <w:rPr>
+          <w:rFonts w:ascii="Times New Roman" w:hAnsi="Times New Roman" w:cs="Times New Roman"/>
+          <w:sz w:val="24"/>
+          <w:szCs w:val="24"/>
+        </w:rPr>
+        <w:t xml:space="preserve"> the target group</w:t>
+      </w:r>
+      <w:r>
+        <w:rPr>
+          <w:rFonts w:ascii="Times New Roman" w:hAnsi="Times New Roman" w:cs="Times New Roman"/>
+          <w:sz w:val="24"/>
+          <w:szCs w:val="24"/>
+        </w:rPr>
+        <w:t>. Then create the load balancer</w:t>
+      </w:r>
+    </w:p>
+    <w:p>
+      <w:pPr>
+        <w:rPr>
+          <w:rFonts w:ascii="Times New Roman" w:hAnsi="Times New Roman" w:cs="Times New Roman"/>
+          <w:sz w:val="24"/>
+          <w:szCs w:val="24"/>
+        </w:rPr>
+      </w:pPr>
+      <w:r>
+        <w:rPr>
+          <w:rFonts w:ascii="Times New Roman" w:hAnsi="Times New Roman" w:cs="Times New Roman"/>
+          <w:noProof/>
+          <w:sz w:val="24"/>
+          <w:szCs w:val="24"/>
+        </w:rPr>
+        <w:drawing>
+          <wp:inline distT="0" distB="0" distL="0" distR="0" wp14:anchorId="3BA0E390" wp14:editId="2B6C7194">
+            <wp:extent cx="5315446" cy="1828604"/>
+            <wp:effectExtent l="0" t="0" r="0" b="635"/>
+            <wp:docPr id="32" name="Picture 32" descr="Graphical user interface, text, application&#10;&#10;Description automatically generated"/>
+            <wp:cNvGraphicFramePr>
+              <a:graphicFrameLocks xmlns:a="http://schemas.openxmlformats.org/drawingml/2006/main" noChangeAspect="1"/>
+            </wp:cNvGraphicFramePr>
+            <a:graphic xmlns:a="http://schemas.openxmlformats.org/drawingml/2006/main">
+              <a:graphicData uri="http://schemas.openxmlformats.org/drawingml/2006/picture">
+                <pic:pic xmlns:pic="http://schemas.openxmlformats.org/drawingml/2006/picture">
+                  <pic:nvPicPr>
+                    <pic:cNvPr id="32" name="Picture 32" descr="Graphical user interface, text, application&#10;&#10;Description automatically generated"/>
+                    <pic:cNvPicPr/>
+                  </pic:nvPicPr>
+                  <pic:blipFill>
+                    <a:blip r:embed="rId34">
+                      <a:extLst>
+                        <a:ext uri="{28A0092B-C50C-407E-A947-70E740481C1C}">
+                          <a14:useLocalDpi xmlns:a14="http://schemas.microsoft.com/office/drawing/2010/main" val="0"/>
+                        </a:ext>
+                      </a:extLst>
+                    </a:blip>
+                    <a:stretch>
+                      <a:fillRect/>
+                    </a:stretch>
+                  </pic:blipFill>
+                  <pic:spPr>
+                    <a:xfrm>
+                      <a:off x="0" y="0"/>
+                      <a:ext cx="5322610" cy="1831069"/>
+                    </a:xfrm>
+                    <a:prstGeom prst="rect">
+                      <a:avLst/>
+                    </a:prstGeom>
+                  </pic:spPr>
+                </pic:pic>
+              </a:graphicData>
+            </a:graphic>
+          </wp:inline>
+        </w:drawing>
+      </w:r>
+    </w:p>
+    <w:p>
+      <w:pPr>
+        <w:rPr>
+          <w:rFonts w:ascii="Times New Roman" w:hAnsi="Times New Roman" w:cs="Times New Roman"/>
+          <w:sz w:val="24"/>
+          <w:szCs w:val="24"/>
+        </w:rPr>
+      </w:pPr>
+      <w:r>
+        <w:rPr>
+          <w:rFonts w:ascii="Times New Roman" w:hAnsi="Times New Roman" w:cs="Times New Roman"/>
+          <w:noProof/>
+          <w:sz w:val="24"/>
+          <w:szCs w:val="24"/>
+        </w:rPr>
+        <w:drawing>
+          <wp:inline distT="0" distB="0" distL="0" distR="0" wp14:anchorId="4889E9C6" wp14:editId="5195C115">
+            <wp:extent cx="5943600" cy="2269490"/>
+            <wp:effectExtent l="0" t="0" r="0" b="0"/>
+            <wp:docPr id="34" name="Picture 34" descr="Graphical user interface, text, application, email&#10;&#10;Description automatically generated"/>
+            <wp:cNvGraphicFramePr>
+              <a:graphicFrameLocks xmlns:a="http://schemas.openxmlformats.org/drawingml/2006/main" noChangeAspect="1"/>
+            </wp:cNvGraphicFramePr>
+            <a:graphic xmlns:a="http://schemas.openxmlformats.org/drawingml/2006/main">
+              <a:graphicData uri="http://schemas.openxmlformats.org/drawingml/2006/picture">
+                <pic:pic xmlns:pic="http://schemas.openxmlformats.org/drawingml/2006/picture">
+                  <pic:nvPicPr>
+                    <pic:cNvPr id="34" name="Picture 34" descr="Graphical user interface, text, application, email&#10;&#10;Description automatically generated"/>
+                    <pic:cNvPicPr/>
+                  </pic:nvPicPr>
+                  <pic:blipFill>
+                    <a:blip r:embed="rId35">
+                      <a:extLst>
+                        <a:ext uri="{28A0092B-C50C-407E-A947-70E740481C1C}">
+                          <a14:useLocalDpi xmlns:a14="http://schemas.microsoft.com/office/drawing/2010/main" val="0"/>
+                        </a:ext>
+                      </a:extLst>
+                    </a:blip>
+                    <a:stretch>
+                      <a:fillRect/>
+                    </a:stretch>
+                  </pic:blipFill>
+                  <pic:spPr>
+                    <a:xfrm>
+                      <a:off x="0" y="0"/>
+                      <a:ext cx="5943600" cy="2269490"/>
+                    </a:xfrm>
+                    <a:prstGeom prst="rect">
+                      <a:avLst/>
+                    </a:prstGeom>
+                  </pic:spPr>
+                </pic:pic>
+              </a:graphicData>
+            </a:graphic>
+          </wp:inline>
+        </w:drawing>
+      </w:r>
+    </w:p>
+    <w:p>
+      <w:pPr>
+        <w:rPr>
+          <w:rFonts w:ascii="Times New Roman" w:hAnsi="Times New Roman" w:cs="Times New Roman"/>
+          <w:sz w:val="24"/>
+          <w:szCs w:val="24"/>
+        </w:rPr>
+      </w:pPr>
+      <w:r>
+        <w:rPr>
+          <w:rFonts w:ascii="Times New Roman" w:hAnsi="Times New Roman" w:cs="Times New Roman"/>
+          <w:sz w:val="24"/>
+          <w:szCs w:val="24"/>
+        </w:rPr>
+        <w:t>Copy the load balancer address and access the site.</w:t>
+      </w:r>
+    </w:p>
+    <w:p>
+      <w:pPr>
+        <w:rPr>
+          <w:rFonts w:ascii="Times New Roman" w:hAnsi="Times New Roman" w:cs="Times New Roman"/>
+          <w:sz w:val="24"/>
+          <w:szCs w:val="24"/>
+        </w:rPr>
+      </w:pPr>
+    </w:p>
+    <w:p>
+      <w:pPr>
+        <w:rPr>
+          <w:rFonts w:ascii="Times New Roman" w:hAnsi="Times New Roman" w:cs="Times New Roman"/>
+          <w:sz w:val="24"/>
+          <w:szCs w:val="24"/>
+        </w:rPr>
+      </w:pPr>
+      <w:r>
+        <w:rPr>
+          <w:rFonts w:ascii="Times New Roman" w:hAnsi="Times New Roman" w:cs="Times New Roman"/>
+          <w:noProof/>
+          <w:sz w:val="24"/>
+          <w:szCs w:val="24"/>
+        </w:rPr>
+        <w:lastRenderedPageBreak/>
+        <w:drawing>
+          <wp:inline distT="0" distB="0" distL="0" distR="0" wp14:anchorId="5553F6F2" wp14:editId="2426E5AD">
+            <wp:extent cx="5943600" cy="1954530"/>
+            <wp:effectExtent l="0" t="0" r="0" b="7620"/>
+            <wp:docPr id="35" name="Picture 35" descr="A picture containing text, monitor&#10;&#10;Description automatically generated"/>
+            <wp:cNvGraphicFramePr>
+              <a:graphicFrameLocks xmlns:a="http://schemas.openxmlformats.org/drawingml/2006/main" noChangeAspect="1"/>
+            </wp:cNvGraphicFramePr>
+            <a:graphic xmlns:a="http://schemas.openxmlformats.org/drawingml/2006/main">
+              <a:graphicData uri="http://schemas.openxmlformats.org/drawingml/2006/picture">
+                <pic:pic xmlns:pic="http://schemas.openxmlformats.org/drawingml/2006/picture">
+                  <pic:nvPicPr>
+                    <pic:cNvPr id="35" name="Picture 35" descr="A picture containing text, monitor&#10;&#10;Description automatically generated"/>
+                    <pic:cNvPicPr/>
+                  </pic:nvPicPr>
+                  <pic:blipFill>
+                    <a:blip r:embed="rId36">
+                      <a:extLst>
+                        <a:ext uri="{28A0092B-C50C-407E-A947-70E740481C1C}">
+                          <a14:useLocalDpi xmlns:a14="http://schemas.microsoft.com/office/drawing/2010/main" val="0"/>
+                        </a:ext>
+                      </a:extLst>
+                    </a:blip>
+                    <a:stretch>
+                      <a:fillRect/>
+                    </a:stretch>
+                  </pic:blipFill>
+                  <pic:spPr>
+                    <a:xfrm>
+                      <a:off x="0" y="0"/>
+                      <a:ext cx="5943600" cy="1954530"/>
+                    </a:xfrm>
+                    <a:prstGeom prst="rect">
+                      <a:avLst/>
+                    </a:prstGeom>
+                  </pic:spPr>
+                </pic:pic>
+              </a:graphicData>
+            </a:graphic>
+          </wp:inline>
+        </w:drawing>
+      </w:r>
+    </w:p>
+    <w:p>
+      <w:pPr>
+        <w:rPr>
+          <w:rFonts w:ascii="Times New Roman" w:hAnsi="Times New Roman" w:cs="Times New Roman"/>
+          <w:sz w:val="24"/>
+          <w:szCs w:val="24"/>
+        </w:rPr>
+      </w:pPr>
+      <w:r>
+        <w:rPr>
+          <w:rFonts w:ascii="Times New Roman" w:hAnsi="Times New Roman" w:cs="Times New Roman"/>
+          <w:sz w:val="24"/>
+          <w:szCs w:val="24"/>
+        </w:rPr>
+        <w:t>As you can see, it directed to our ec2 instant from the target group we assigned.</w:t>
+      </w:r>
+      <w:r>
+        <w:t xml:space="preserve"> </w:t>
+      </w:r>
+      <w:r>
+        <w:rPr>
+          <w:rFonts w:ascii="Times New Roman" w:hAnsi="Times New Roman" w:cs="Times New Roman"/>
+          <w:sz w:val="24"/>
+          <w:szCs w:val="24"/>
+        </w:rPr>
+        <w:t>This means the load balance was successfully created.</w:t>
+      </w:r>
+    </w:p>
+    <w:p>
+      <w:pPr>
+        <w:rPr>
+          <w:rFonts w:ascii="Times New Roman" w:hAnsi="Times New Roman" w:cs="Times New Roman"/>
+          <w:sz w:val="24"/>
+          <w:szCs w:val="24"/>
+        </w:rPr>
+      </w:pPr>
+    </w:p>
+    <w:p>
+      <w:pPr>
+        <w:pStyle w:val="ListParagraph"/>
+        <w:numPr>
+          <w:ilvl w:val="0"/>
+          <w:numId w:val="7"/>
+        </w:numPr>
+        <w:rPr>
+          <w:rFonts w:ascii="Times New Roman" w:hAnsi="Times New Roman" w:cs="Times New Roman"/>
+          <w:sz w:val="24"/>
+          <w:szCs w:val="24"/>
+        </w:rPr>
+      </w:pPr>
+      <w:r>
+        <w:rPr>
+          <w:rFonts w:ascii="Times New Roman" w:hAnsi="Times New Roman" w:cs="Times New Roman"/>
+          <w:b/>
+          <w:bCs/>
+          <w:sz w:val="24"/>
+          <w:szCs w:val="24"/>
+        </w:rPr>
+        <w:t xml:space="preserve">Performance Load test with </w:t>
+      </w:r>
+      <w:proofErr w:type="spellStart"/>
+      <w:r>
+        <w:rPr>
+          <w:rFonts w:ascii="Times New Roman" w:hAnsi="Times New Roman" w:cs="Times New Roman"/>
+          <w:b/>
+          <w:bCs/>
+          <w:sz w:val="24"/>
+          <w:szCs w:val="24"/>
+        </w:rPr>
+        <w:t>Jmeter</w:t>
+      </w:r>
+      <w:proofErr w:type="spellEnd"/>
+    </w:p>
+    <w:p>
+      <w:pPr>
+        <w:ind w:left="360"/>
+        <w:rPr>
+          <w:rFonts w:ascii="Times New Roman" w:hAnsi="Times New Roman" w:cs="Times New Roman"/>
+          <w:sz w:val="24"/>
+          <w:szCs w:val="24"/>
+        </w:rPr>
+      </w:pPr>
+      <w:r>
+        <w:rPr>
+          <w:rFonts w:ascii="Times New Roman" w:hAnsi="Times New Roman" w:cs="Times New Roman"/>
+          <w:sz w:val="24"/>
+          <w:szCs w:val="24"/>
+        </w:rPr>
+        <w:t xml:space="preserve">Please refer to another document from </w:t>
+      </w:r>
+      <w:proofErr w:type="spellStart"/>
+      <w:r>
+        <w:rPr>
+          <w:rFonts w:ascii="Times New Roman" w:hAnsi="Times New Roman" w:cs="Times New Roman"/>
+          <w:sz w:val="24"/>
+          <w:szCs w:val="24"/>
+        </w:rPr>
+        <w:t>JMeter_set_up_procedure</w:t>
+      </w:r>
+      <w:proofErr w:type="spellEnd"/>
+      <w:r>
+        <w:rPr>
+          <w:rFonts w:ascii="Times New Roman" w:hAnsi="Times New Roman" w:cs="Times New Roman"/>
+          <w:sz w:val="24"/>
+          <w:szCs w:val="24"/>
+        </w:rPr>
+        <w:t xml:space="preserve"> folder, Setup procedures.docx for the </w:t>
+      </w:r>
+      <w:proofErr w:type="spellStart"/>
+      <w:r>
+        <w:rPr>
+          <w:rFonts w:ascii="Times New Roman" w:hAnsi="Times New Roman" w:cs="Times New Roman"/>
+          <w:sz w:val="24"/>
+          <w:szCs w:val="24"/>
+        </w:rPr>
+        <w:t>Jmeter</w:t>
+      </w:r>
+      <w:proofErr w:type="spellEnd"/>
+      <w:r>
+        <w:rPr>
+          <w:rFonts w:ascii="Times New Roman" w:hAnsi="Times New Roman" w:cs="Times New Roman"/>
+          <w:sz w:val="24"/>
+          <w:szCs w:val="24"/>
+        </w:rPr>
+        <w:t xml:space="preserve"> load test setup procedure.</w:t>
+      </w:r>
     </w:p>
     <w:sectPr>
       <w:pgSz w:w="12240" w:h="15840"/>
@@ -2564,6 +4833,95 @@
     </w:lvl>
   </w:abstractNum>
   <w:abstractNum w:abstractNumId="5" w15:restartNumberingAfterBreak="0">
+    <w:nsid w:val="4FED7B4E"/>
+    <w:multiLevelType w:val="hybridMultilevel"/>
+    <w:tmpl w:val="628C0C86"/>
+    <w:lvl w:ilvl="0" w:tplc="FFFFFFFF">
+      <w:start w:val="2"/>
+      <w:numFmt w:val="decimal"/>
+      <w:lvlText w:val="%1"/>
+      <w:lvlJc w:val="left"/>
+      <w:pPr>
+        <w:ind w:left="720" w:hanging="360"/>
+      </w:pPr>
+      <w:rPr>
+        <w:rFonts w:hint="default"/>
+      </w:rPr>
+    </w:lvl>
+    <w:lvl w:ilvl="1" w:tplc="FFFFFFFF" w:tentative="1">
+      <w:start w:val="1"/>
+      <w:numFmt w:val="lowerLetter"/>
+      <w:lvlText w:val="%2."/>
+      <w:lvlJc w:val="left"/>
+      <w:pPr>
+        <w:ind w:left="1440" w:hanging="360"/>
+      </w:pPr>
+    </w:lvl>
+    <w:lvl w:ilvl="2" w:tplc="FFFFFFFF" w:tentative="1">
+      <w:start w:val="1"/>
+      <w:numFmt w:val="lowerRoman"/>
+      <w:lvlText w:val="%3."/>
+      <w:lvlJc w:val="right"/>
+      <w:pPr>
+        <w:ind w:left="2160" w:hanging="180"/>
+      </w:pPr>
+    </w:lvl>
+    <w:lvl w:ilvl="3" w:tplc="FFFFFFFF" w:tentative="1">
+      <w:start w:val="1"/>
+      <w:numFmt w:val="decimal"/>
+      <w:lvlText w:val="%4."/>
+      <w:lvlJc w:val="left"/>
+      <w:pPr>
+        <w:ind w:left="2880" w:hanging="360"/>
+      </w:pPr>
+    </w:lvl>
+    <w:lvl w:ilvl="4" w:tplc="FFFFFFFF" w:tentative="1">
+      <w:start w:val="1"/>
+      <w:numFmt w:val="lowerLetter"/>
+      <w:lvlText w:val="%5."/>
+      <w:lvlJc w:val="left"/>
+      <w:pPr>
+        <w:ind w:left="3600" w:hanging="360"/>
+      </w:pPr>
+    </w:lvl>
+    <w:lvl w:ilvl="5" w:tplc="FFFFFFFF" w:tentative="1">
+      <w:start w:val="1"/>
+      <w:numFmt w:val="lowerRoman"/>
+      <w:lvlText w:val="%6."/>
+      <w:lvlJc w:val="right"/>
+      <w:pPr>
+        <w:ind w:left="4320" w:hanging="180"/>
+      </w:pPr>
+    </w:lvl>
+    <w:lvl w:ilvl="6" w:tplc="FFFFFFFF" w:tentative="1">
+      <w:start w:val="1"/>
+      <w:numFmt w:val="decimal"/>
+      <w:lvlText w:val="%7."/>
+      <w:lvlJc w:val="left"/>
+      <w:pPr>
+        <w:ind w:left="5040" w:hanging="360"/>
+      </w:pPr>
+    </w:lvl>
+    <w:lvl w:ilvl="7" w:tplc="FFFFFFFF" w:tentative="1">
+      <w:start w:val="1"/>
+      <w:numFmt w:val="lowerLetter"/>
+      <w:lvlText w:val="%8."/>
+      <w:lvlJc w:val="left"/>
+      <w:pPr>
+        <w:ind w:left="5760" w:hanging="360"/>
+      </w:pPr>
+    </w:lvl>
+    <w:lvl w:ilvl="8" w:tplc="FFFFFFFF" w:tentative="1">
+      <w:start w:val="1"/>
+      <w:numFmt w:val="lowerRoman"/>
+      <w:lvlText w:val="%9."/>
+      <w:lvlJc w:val="right"/>
+      <w:pPr>
+        <w:ind w:left="6480" w:hanging="180"/>
+      </w:pPr>
+    </w:lvl>
+  </w:abstractNum>
+  <w:abstractNum w:abstractNumId="6" w15:restartNumberingAfterBreak="0">
     <w:nsid w:val="569A1820"/>
     <w:multiLevelType w:val="hybridMultilevel"/>
     <w:tmpl w:val="628C0C86"/>
@@ -2652,7 +5010,7 @@
       </w:pPr>
     </w:lvl>
   </w:abstractNum>
-  <w:abstractNum w:abstractNumId="6" w15:restartNumberingAfterBreak="0">
+  <w:abstractNum w:abstractNumId="7" w15:restartNumberingAfterBreak="0">
     <w:nsid w:val="6CE2652E"/>
     <w:multiLevelType w:val="hybridMultilevel"/>
     <w:tmpl w:val="E8E09676"/>
@@ -2757,9 +5115,12 @@
     <w:abstractNumId w:val="0"/>
   </w:num>
   <w:num w:numId="6">
+    <w:abstractNumId w:val="7"/>
+  </w:num>
+  <w:num w:numId="7">
     <w:abstractNumId w:val="6"/>
   </w:num>
-  <w:num w:numId="7">
+  <w:num w:numId="8">
     <w:abstractNumId w:val="5"/>
   </w:num>
 </w:numbering>

</xml_diff>